<commit_message>
Added second Use Case
</commit_message>
<xml_diff>
--- a/Requirements Specifications/Functional Requirements.docx
+++ b/Requirements Specifications/Functional Requirements.docx
@@ -373,8 +373,6 @@
         </w:rPr>
         <w:t xml:space="preserve"> that have been previously added and </w:t>
       </w:r>
-      <w:bookmarkStart w:id="4" w:name="_GoBack"/>
-      <w:bookmarkEnd w:id="4"/>
       <w:r>
         <w:rPr>
           <w:lang w:val="en-GB"/>
@@ -583,25 +581,7 @@
         <w:rPr>
           <w:lang w:val="en-GB"/>
         </w:rPr>
-        <w:t xml:space="preserve">The communication between the Server/Internet and the Web Application must be connected (via </w:t>
-      </w:r>
-      <w:r>
-        <w:rPr>
-          <w:lang w:val="en-GB"/>
-        </w:rPr>
-        <w:t xml:space="preserve">mobile </w:t>
-      </w:r>
-      <w:r>
-        <w:rPr>
-          <w:lang w:val="en-GB"/>
-        </w:rPr>
-        <w:t>Wi-Fi)</w:t>
-      </w:r>
-      <w:r>
-        <w:rPr>
-          <w:lang w:val="en-GB"/>
-        </w:rPr>
-        <w:t>.</w:t>
+        <w:t>Business have previously created an account.</w:t>
       </w:r>
     </w:p>
     <w:p>
@@ -619,7 +599,25 @@
         <w:rPr>
           <w:lang w:val="en-GB"/>
         </w:rPr>
-        <w:t>If required, the Server and Web Application need to have the latest updates.</w:t>
+        <w:t xml:space="preserve">The communication between the Server/Internet and the Web Application must be connected (via </w:t>
+      </w:r>
+      <w:r>
+        <w:rPr>
+          <w:lang w:val="en-GB"/>
+        </w:rPr>
+        <w:t xml:space="preserve">mobile </w:t>
+      </w:r>
+      <w:r>
+        <w:rPr>
+          <w:lang w:val="en-GB"/>
+        </w:rPr>
+        <w:t>Wi-Fi)</w:t>
+      </w:r>
+      <w:r>
+        <w:rPr>
+          <w:lang w:val="en-GB"/>
+        </w:rPr>
+        <w:t>.</w:t>
       </w:r>
     </w:p>
     <w:p>
@@ -637,6 +635,24 @@
         <w:rPr>
           <w:lang w:val="en-GB"/>
         </w:rPr>
+        <w:t>If required, the Server and Web Application need to have the latest updates.</w:t>
+      </w:r>
+    </w:p>
+    <w:p>
+      <w:pPr>
+        <w:pStyle w:val="ListParagraph"/>
+        <w:numPr>
+          <w:ilvl w:val="0"/>
+          <w:numId w:val="24"/>
+        </w:numPr>
+        <w:rPr>
+          <w:lang w:val="en-GB"/>
+        </w:rPr>
+      </w:pPr>
+      <w:r>
+        <w:rPr>
+          <w:lang w:val="en-GB"/>
+        </w:rPr>
         <w:t xml:space="preserve">When an Event is “live”, this means that the event is public for the </w:t>
       </w:r>
       <w:r>
@@ -644,6 +660,42 @@
           <w:lang w:val="en-GB"/>
         </w:rPr>
         <w:t>Customer.</w:t>
+      </w:r>
+    </w:p>
+    <w:p>
+      <w:pPr>
+        <w:pStyle w:val="ListParagraph"/>
+        <w:numPr>
+          <w:ilvl w:val="0"/>
+          <w:numId w:val="24"/>
+        </w:numPr>
+        <w:rPr>
+          <w:lang w:val="en-GB"/>
+        </w:rPr>
+      </w:pPr>
+      <w:r>
+        <w:rPr>
+          <w:lang w:val="en-GB"/>
+        </w:rPr>
+        <w:t>Many pages exist within the app</w:t>
+      </w:r>
+    </w:p>
+    <w:p>
+      <w:pPr>
+        <w:pStyle w:val="ListParagraph"/>
+        <w:numPr>
+          <w:ilvl w:val="0"/>
+          <w:numId w:val="24"/>
+        </w:numPr>
+        <w:rPr>
+          <w:lang w:val="en-GB"/>
+        </w:rPr>
+      </w:pPr>
+      <w:r>
+        <w:rPr>
+          <w:lang w:val="en-GB"/>
+        </w:rPr>
+        <w:t>A Database stores the events.</w:t>
       </w:r>
     </w:p>
     <w:p>
@@ -727,7 +779,13 @@
         <w:rPr>
           <w:lang w:val="en-GB"/>
         </w:rPr>
-        <w:t>system is currently in a wait state</w:t>
+        <w:t>S</w:t>
+      </w:r>
+      <w:r>
+        <w:rPr>
+          <w:lang w:val="en-GB"/>
+        </w:rPr>
+        <w:t>ystem is currently in a wait state</w:t>
       </w:r>
       <w:r>
         <w:rPr>
@@ -811,7 +869,19 @@
         <w:rPr>
           <w:lang w:val="en-GB"/>
         </w:rPr>
-        <w:t>The Business selects “Create new event”.</w:t>
+        <w:t>System displays buttons “</w:t>
+      </w:r>
+      <w:r>
+        <w:rPr>
+          <w:lang w:val="en-GB"/>
+        </w:rPr>
+        <w:t>Create new</w:t>
+      </w:r>
+      <w:r>
+        <w:rPr>
+          <w:lang w:val="en-GB"/>
+        </w:rPr>
+        <w:t xml:space="preserve"> event”, “Edit event” and “Search live events”</w:t>
       </w:r>
     </w:p>
     <w:p>
@@ -835,7 +905,7 @@
         <w:rPr>
           <w:lang w:val="en-GB"/>
         </w:rPr>
-        <w:t>The Business inputs the title.</w:t>
+        <w:t>The Business selects “Create new event”.</w:t>
       </w:r>
     </w:p>
     <w:p>
@@ -859,7 +929,7 @@
         <w:rPr>
           <w:lang w:val="en-GB"/>
         </w:rPr>
-        <w:t>The Business inputs the address.</w:t>
+        <w:t>System displays “New event page”. The page contains text boxes for the Business to input data.</w:t>
       </w:r>
     </w:p>
     <w:p>
@@ -883,7 +953,7 @@
         <w:rPr>
           <w:lang w:val="en-GB"/>
         </w:rPr>
-        <w:t xml:space="preserve">The Business checks the Google Maps marker and edits it if necessary. </w:t>
+        <w:t>The Business inputs the title.</w:t>
       </w:r>
     </w:p>
     <w:p>
@@ -907,13 +977,7 @@
         <w:rPr>
           <w:lang w:val="en-GB"/>
         </w:rPr>
-        <w:t xml:space="preserve">The Business inputs the phone number and/or email </w:t>
-      </w:r>
-      <w:r>
-        <w:rPr>
-          <w:lang w:val="en-GB"/>
-        </w:rPr>
-        <w:t>for event enquires.</w:t>
+        <w:t>The Business inputs the address.</w:t>
       </w:r>
     </w:p>
     <w:p>
@@ -937,7 +1001,7 @@
         <w:rPr>
           <w:lang w:val="en-GB"/>
         </w:rPr>
-        <w:t>The Business selects a date from a calendar.</w:t>
+        <w:t xml:space="preserve">The Business checks the Google Maps marker and edits it if necessary. </w:t>
       </w:r>
     </w:p>
     <w:p>
@@ -961,7 +1025,13 @@
         <w:rPr>
           <w:lang w:val="en-GB"/>
         </w:rPr>
-        <w:t>The Business selects a time from a drop-down menu.</w:t>
+        <w:t xml:space="preserve">The Business inputs the phone number and/or email </w:t>
+      </w:r>
+      <w:r>
+        <w:rPr>
+          <w:lang w:val="en-GB"/>
+        </w:rPr>
+        <w:t>for event enquires.</w:t>
       </w:r>
     </w:p>
     <w:p>
@@ -985,23 +1055,7 @@
         <w:rPr>
           <w:lang w:val="en-GB"/>
         </w:rPr>
-        <w:t>The Business selects whether Transport is included (Yes/No option)</w:t>
-      </w:r>
-    </w:p>
-    <w:p>
-      <w:pPr>
-        <w:spacing w:before="0" w:after="0"/>
-        <w:ind w:left="1296"/>
-        <w:jc w:val="left"/>
-        <w:rPr>
-          <w:lang w:val="en-GB"/>
-        </w:rPr>
-      </w:pPr>
-      <w:r>
-        <w:rPr>
-          <w:lang w:val="en-GB"/>
-        </w:rPr>
-        <w:t>&lt;See A1&gt;</w:t>
+        <w:t>The Business selects a date from a calendar.</w:t>
       </w:r>
     </w:p>
     <w:p>
@@ -1025,21 +1079,7 @@
         <w:rPr>
           <w:lang w:val="en-GB"/>
         </w:rPr>
-        <w:t xml:space="preserve">The Business </w:t>
-      </w:r>
-      <w:proofErr w:type="gramStart"/>
-      <w:r>
-        <w:rPr>
-          <w:lang w:val="en-GB"/>
-        </w:rPr>
-        <w:t>selects</w:t>
-      </w:r>
-      <w:proofErr w:type="gramEnd"/>
-      <w:r>
-        <w:rPr>
-          <w:lang w:val="en-GB"/>
-        </w:rPr>
-        <w:t xml:space="preserve"> Save.</w:t>
+        <w:t>The Business selects a time from a drop-down menu.</w:t>
       </w:r>
     </w:p>
     <w:p>
@@ -1063,7 +1103,7 @@
         <w:rPr>
           <w:lang w:val="en-GB"/>
         </w:rPr>
-        <w:t>System displays message “Your Event has been received and will be checked by an admin before going live”.</w:t>
+        <w:t>The Business selects whether Transport is included (Yes/No option)</w:t>
       </w:r>
     </w:p>
     <w:p>
@@ -1087,7 +1127,7 @@
         <w:rPr>
           <w:lang w:val="en-GB"/>
         </w:rPr>
-        <w:t>The Business can log out or browse their own events or other public events.</w:t>
+        <w:t>&lt;See A1&gt;</w:t>
       </w:r>
     </w:p>
     <w:p>
@@ -1111,7 +1151,21 @@
         <w:rPr>
           <w:lang w:val="en-GB"/>
         </w:rPr>
-        <w:t xml:space="preserve">Admin receives notification there’s a new event. </w:t>
+        <w:t xml:space="preserve">The Business </w:t>
+      </w:r>
+      <w:proofErr w:type="spellStart"/>
+      <w:r>
+        <w:rPr>
+          <w:lang w:val="en-GB"/>
+        </w:rPr>
+        <w:t>selcts</w:t>
+      </w:r>
+      <w:proofErr w:type="spellEnd"/>
+      <w:r>
+        <w:rPr>
+          <w:lang w:val="en-GB"/>
+        </w:rPr>
+        <w:t xml:space="preserve"> “No” option.</w:t>
       </w:r>
     </w:p>
     <w:p>
@@ -1135,13 +1189,21 @@
         <w:rPr>
           <w:lang w:val="en-GB"/>
         </w:rPr>
-        <w:t>Ad</w:t>
-      </w:r>
-      <w:r>
-        <w:rPr>
-          <w:lang w:val="en-GB"/>
-        </w:rPr>
-        <w:t>min checks event for profanity, spelling errors, etc.</w:t>
+        <w:t xml:space="preserve">The Business </w:t>
+      </w:r>
+      <w:proofErr w:type="gramStart"/>
+      <w:r>
+        <w:rPr>
+          <w:lang w:val="en-GB"/>
+        </w:rPr>
+        <w:t>selects</w:t>
+      </w:r>
+      <w:proofErr w:type="gramEnd"/>
+      <w:r>
+        <w:rPr>
+          <w:lang w:val="en-GB"/>
+        </w:rPr>
+        <w:t xml:space="preserve"> Save.</w:t>
       </w:r>
     </w:p>
     <w:p>
@@ -1165,7 +1227,7 @@
         <w:rPr>
           <w:lang w:val="en-GB"/>
         </w:rPr>
-        <w:t>Admin checks for payment from Business (outside System)</w:t>
+        <w:t>System sends data to Database on the server.</w:t>
       </w:r>
     </w:p>
     <w:p>
@@ -1189,7 +1251,7 @@
         <w:rPr>
           <w:lang w:val="en-GB"/>
         </w:rPr>
-        <w:t>Admin approves Event provided there’s payment (outside system).</w:t>
+        <w:t>System displays message “Your Event has been received and will be checked by an admin before going live”.</w:t>
       </w:r>
     </w:p>
     <w:p>
@@ -1213,11 +1275,20 @@
         <w:rPr>
           <w:lang w:val="en-GB"/>
         </w:rPr>
-        <w:t>Event is live.</w:t>
-      </w:r>
-    </w:p>
-    <w:p>
-      <w:pPr>
+        <w:lastRenderedPageBreak/>
+        <w:t>The Business can log out or browse their own events or other public events.</w:t>
+      </w:r>
+    </w:p>
+    <w:p>
+      <w:pPr>
+        <w:numPr>
+          <w:ilvl w:val="0"/>
+          <w:numId w:val="12"/>
+        </w:numPr>
+        <w:tabs>
+          <w:tab w:val="clear" w:pos="720"/>
+          <w:tab w:val="num" w:pos="1296"/>
+        </w:tabs>
         <w:spacing w:before="0" w:after="0"/>
         <w:ind w:left="1296"/>
         <w:jc w:val="left"/>
@@ -1225,6 +1296,124 @@
           <w:lang w:val="en-GB"/>
         </w:rPr>
       </w:pPr>
+      <w:r>
+        <w:rPr>
+          <w:lang w:val="en-GB"/>
+        </w:rPr>
+        <w:t xml:space="preserve">Admin receives notification there’s a new event. </w:t>
+      </w:r>
+    </w:p>
+    <w:p>
+      <w:pPr>
+        <w:numPr>
+          <w:ilvl w:val="0"/>
+          <w:numId w:val="12"/>
+        </w:numPr>
+        <w:tabs>
+          <w:tab w:val="clear" w:pos="720"/>
+          <w:tab w:val="num" w:pos="1296"/>
+        </w:tabs>
+        <w:spacing w:before="0" w:after="0"/>
+        <w:ind w:left="1296"/>
+        <w:jc w:val="left"/>
+        <w:rPr>
+          <w:lang w:val="en-GB"/>
+        </w:rPr>
+      </w:pPr>
+      <w:r>
+        <w:rPr>
+          <w:lang w:val="en-GB"/>
+        </w:rPr>
+        <w:t>Ad</w:t>
+      </w:r>
+      <w:r>
+        <w:rPr>
+          <w:lang w:val="en-GB"/>
+        </w:rPr>
+        <w:t>min checks event for profanity, spelling errors, etc.</w:t>
+      </w:r>
+    </w:p>
+    <w:p>
+      <w:pPr>
+        <w:numPr>
+          <w:ilvl w:val="0"/>
+          <w:numId w:val="12"/>
+        </w:numPr>
+        <w:tabs>
+          <w:tab w:val="clear" w:pos="720"/>
+          <w:tab w:val="num" w:pos="1296"/>
+        </w:tabs>
+        <w:spacing w:before="0" w:after="0"/>
+        <w:ind w:left="1296"/>
+        <w:jc w:val="left"/>
+        <w:rPr>
+          <w:lang w:val="en-GB"/>
+        </w:rPr>
+      </w:pPr>
+      <w:r>
+        <w:rPr>
+          <w:lang w:val="en-GB"/>
+        </w:rPr>
+        <w:t>Admin checks for payment from Business (outside System)</w:t>
+      </w:r>
+    </w:p>
+    <w:p>
+      <w:pPr>
+        <w:numPr>
+          <w:ilvl w:val="0"/>
+          <w:numId w:val="12"/>
+        </w:numPr>
+        <w:tabs>
+          <w:tab w:val="clear" w:pos="720"/>
+          <w:tab w:val="num" w:pos="1296"/>
+        </w:tabs>
+        <w:spacing w:before="0" w:after="0"/>
+        <w:ind w:left="1296"/>
+        <w:jc w:val="left"/>
+        <w:rPr>
+          <w:lang w:val="en-GB"/>
+        </w:rPr>
+      </w:pPr>
+      <w:r>
+        <w:rPr>
+          <w:lang w:val="en-GB"/>
+        </w:rPr>
+        <w:t>Admin approves Event provided there’s payment (outside system).</w:t>
+      </w:r>
+    </w:p>
+    <w:p>
+      <w:pPr>
+        <w:numPr>
+          <w:ilvl w:val="0"/>
+          <w:numId w:val="12"/>
+        </w:numPr>
+        <w:tabs>
+          <w:tab w:val="clear" w:pos="720"/>
+          <w:tab w:val="num" w:pos="1296"/>
+        </w:tabs>
+        <w:spacing w:before="0" w:after="0"/>
+        <w:ind w:left="1296"/>
+        <w:jc w:val="left"/>
+        <w:rPr>
+          <w:lang w:val="en-GB"/>
+        </w:rPr>
+      </w:pPr>
+      <w:r>
+        <w:rPr>
+          <w:lang w:val="en-GB"/>
+        </w:rPr>
+        <w:t>Event is live.</w:t>
+      </w:r>
+    </w:p>
+    <w:p>
+      <w:pPr>
+        <w:spacing w:before="0" w:after="0"/>
+        <w:ind w:left="1296"/>
+        <w:jc w:val="left"/>
+        <w:rPr>
+          <w:lang w:val="en-GB"/>
+        </w:rPr>
+      </w:pPr>
     </w:p>
     <w:p>
       <w:pPr>
@@ -1247,7 +1436,6 @@
         <w:rPr>
           <w:b/>
         </w:rPr>
-        <w:lastRenderedPageBreak/>
         <w:t>Alternate flow</w:t>
       </w:r>
     </w:p>
@@ -1607,8 +1795,9 @@
           <w:lang w:val="en-IE"/>
         </w:rPr>
       </w:pPr>
-      <w:bookmarkStart w:id="5" w:name="_Toc316977401"/>
-      <w:r>
+      <w:bookmarkStart w:id="4" w:name="_Toc316977401"/>
+      <w:r>
+        <w:lastRenderedPageBreak/>
         <w:t>Requirement</w:t>
       </w:r>
       <w:r>
@@ -1617,12 +1806,24 @@
         </w:rPr>
         <w:t xml:space="preserve"> 2</w:t>
       </w:r>
-      <w:bookmarkEnd w:id="5"/>
+      <w:bookmarkEnd w:id="4"/>
       <w:r>
         <w:rPr>
           <w:lang w:val="en-IE"/>
         </w:rPr>
-        <w:t>: Event search/Booking.</w:t>
+        <w:t xml:space="preserve">: </w:t>
+      </w:r>
+      <w:r>
+        <w:rPr>
+          <w:lang w:val="en-IE"/>
+        </w:rPr>
+        <w:t>Search Events</w:t>
+      </w:r>
+      <w:r>
+        <w:rPr>
+          <w:lang w:val="en-IE"/>
+        </w:rPr>
+        <w:t>.</w:t>
       </w:r>
     </w:p>
     <w:p>
@@ -1647,10 +1848,7 @@
         <w:rPr>
           <w:lang w:val="en-IE"/>
         </w:rPr>
-        <w:t xml:space="preserve">A description of the requirement and its priority. </w:t>
-      </w:r>
-      <w:r>
-        <w:t>Describes how essential this requirement is to the overall system.</w:t>
+        <w:t>Search Events is where a Customer can search for events within the Web Application. This is a very important part of the Application, as without it, Customers would not be able to proceed to booking events.</w:t>
       </w:r>
     </w:p>
     <w:p>
@@ -1662,7 +1860,6 @@
         </w:tabs>
       </w:pPr>
       <w:r>
-        <w:lastRenderedPageBreak/>
         <w:t xml:space="preserve">Use Case </w:t>
       </w:r>
     </w:p>
@@ -1677,7 +1874,7 @@
         <w:rPr>
           <w:lang w:val="en-IE"/>
         </w:rPr>
-        <w:t>Each requirement should be uniquely identified with a sequence number or a meaningful tag of some kind.</w:t>
+        <w:t>Search Events</w:t>
       </w:r>
     </w:p>
     <w:p>
@@ -1707,7 +1904,7 @@
         <w:rPr>
           <w:lang w:val="en-GB"/>
         </w:rPr>
-        <w:t>The scope of this use case is to …….</w:t>
+        <w:t xml:space="preserve">The scope of this use case is allow Customers to search for events by searching via text and Google Maps. When the Customer selects an Event they wish to attend, the use case ends. </w:t>
       </w:r>
     </w:p>
     <w:p>
@@ -1736,21 +1933,13 @@
         <w:rPr>
           <w:lang w:val="en-GB"/>
         </w:rPr>
-        <w:t>This use case describes the ……</w:t>
-      </w:r>
-      <w:proofErr w:type="gramStart"/>
-      <w:r>
-        <w:rPr>
-          <w:lang w:val="en-GB"/>
-        </w:rPr>
-        <w:t>…..</w:t>
-      </w:r>
-      <w:proofErr w:type="gramEnd"/>
-      <w:r>
-        <w:rPr>
-          <w:lang w:val="en-GB"/>
-        </w:rPr>
-        <w:t xml:space="preserve"> </w:t>
+        <w:t xml:space="preserve">This use case describes the </w:t>
+      </w:r>
+      <w:r>
+        <w:rPr>
+          <w:lang w:val="en-GB"/>
+        </w:rPr>
+        <w:t>how the Customer will input text and/or select a location from Google Maps. Nearby events will show on the map for the Customer to select.</w:t>
       </w:r>
     </w:p>
     <w:p>
@@ -1785,78 +1974,313 @@
     </w:p>
     <w:p>
       <w:pPr>
-        <w:ind w:left="576"/>
-        <w:rPr>
-          <w:lang w:val="en-GB"/>
-        </w:rPr>
-      </w:pPr>
-      <w:r>
-        <w:rPr>
-          <w:lang w:val="en-GB"/>
-        </w:rPr>
-        <w:t>The system is in initialisation mode…</w:t>
-      </w:r>
-      <w:proofErr w:type="gramStart"/>
-      <w:r>
-        <w:rPr>
-          <w:lang w:val="en-GB"/>
-        </w:rPr>
-        <w:t>…..</w:t>
-      </w:r>
-      <w:proofErr w:type="gramEnd"/>
-    </w:p>
-    <w:p>
-      <w:pPr>
-        <w:ind w:left="576"/>
-        <w:rPr>
-          <w:b/>
-        </w:rPr>
-      </w:pPr>
-      <w:r>
-        <w:rPr>
-          <w:b/>
-        </w:rPr>
-        <w:t>Activation</w:t>
-      </w:r>
-    </w:p>
-    <w:p>
-      <w:pPr>
-        <w:ind w:left="576"/>
-        <w:rPr>
-          <w:lang w:val="en-GB"/>
-        </w:rPr>
-      </w:pPr>
-      <w:r>
-        <w:rPr>
-          <w:lang w:val="en-GB"/>
-        </w:rPr>
-        <w:t>This use case starts when an &lt;Actor&gt;…………</w:t>
-      </w:r>
-    </w:p>
-    <w:p>
-      <w:pPr>
-        <w:ind w:left="576"/>
-        <w:rPr>
-          <w:b/>
-        </w:rPr>
-      </w:pPr>
-      <w:r>
-        <w:rPr>
-          <w:b/>
-        </w:rPr>
-        <w:t>Main flow</w:t>
-      </w:r>
-    </w:p>
-    <w:p>
-      <w:pPr>
+        <w:pStyle w:val="ListParagraph"/>
         <w:numPr>
           <w:ilvl w:val="0"/>
-          <w:numId w:val="12"/>
+          <w:numId w:val="26"/>
         </w:numPr>
-        <w:tabs>
-          <w:tab w:val="clear" w:pos="720"/>
-          <w:tab w:val="num" w:pos="1872"/>
-        </w:tabs>
+        <w:rPr>
+          <w:lang w:val="en-GB"/>
+        </w:rPr>
+      </w:pPr>
+      <w:r>
+        <w:rPr>
+          <w:lang w:val="en-GB"/>
+        </w:rPr>
+        <w:t>The Customer is logged in</w:t>
+      </w:r>
+    </w:p>
+    <w:p>
+      <w:pPr>
+        <w:pStyle w:val="ListParagraph"/>
+        <w:numPr>
+          <w:ilvl w:val="0"/>
+          <w:numId w:val="26"/>
+        </w:numPr>
+        <w:rPr>
+          <w:lang w:val="en-GB"/>
+        </w:rPr>
+      </w:pPr>
+      <w:r>
+        <w:rPr>
+          <w:lang w:val="en-GB"/>
+        </w:rPr>
+        <w:t xml:space="preserve">The network connectivity between the Web Application and the Server and/or Internet is connected. </w:t>
+      </w:r>
+    </w:p>
+    <w:p>
+      <w:pPr>
+        <w:pStyle w:val="ListParagraph"/>
+        <w:numPr>
+          <w:ilvl w:val="0"/>
+          <w:numId w:val="26"/>
+        </w:numPr>
+        <w:rPr>
+          <w:lang w:val="en-GB"/>
+        </w:rPr>
+      </w:pPr>
+      <w:r>
+        <w:rPr>
+          <w:lang w:val="en-GB"/>
+        </w:rPr>
+        <w:t>The user’s location is pre-set</w:t>
+      </w:r>
+    </w:p>
+    <w:p>
+      <w:pPr>
+        <w:pStyle w:val="ListParagraph"/>
+        <w:numPr>
+          <w:ilvl w:val="0"/>
+          <w:numId w:val="26"/>
+        </w:numPr>
+        <w:rPr>
+          <w:lang w:val="en-GB"/>
+        </w:rPr>
+      </w:pPr>
+      <w:r>
+        <w:rPr>
+          <w:lang w:val="en-GB"/>
+        </w:rPr>
+        <w:t>“Search page” is where the System shows the following buttons: “Search events” and “Your events”. Other buttons are present but not important for this Use Case.</w:t>
+      </w:r>
+    </w:p>
+    <w:p>
+      <w:pPr>
+        <w:pStyle w:val="ListParagraph"/>
+        <w:numPr>
+          <w:ilvl w:val="0"/>
+          <w:numId w:val="26"/>
+        </w:numPr>
+        <w:rPr>
+          <w:lang w:val="en-GB"/>
+        </w:rPr>
+      </w:pPr>
+      <w:r>
+        <w:rPr>
+          <w:lang w:val="en-GB"/>
+        </w:rPr>
+        <w:t>“Maps page” is where an embedded, interactive Google Maps map with markers or nearby events is shown along with a short list of the most popular apps.</w:t>
+      </w:r>
+    </w:p>
+    <w:p>
+      <w:pPr>
+        <w:pStyle w:val="ListParagraph"/>
+        <w:numPr>
+          <w:ilvl w:val="0"/>
+          <w:numId w:val="26"/>
+        </w:numPr>
+        <w:rPr>
+          <w:lang w:val="en-GB"/>
+        </w:rPr>
+      </w:pPr>
+      <w:r>
+        <w:rPr>
+          <w:lang w:val="en-GB"/>
+        </w:rPr>
+        <w:t>“Event page” is where information about an Event is shown for the Customer. It also contains “Back” and “Continue” buttons.</w:t>
+      </w:r>
+    </w:p>
+    <w:p>
+      <w:pPr>
+        <w:pStyle w:val="ListParagraph"/>
+        <w:numPr>
+          <w:ilvl w:val="0"/>
+          <w:numId w:val="26"/>
+        </w:numPr>
+        <w:rPr>
+          <w:lang w:val="en-GB"/>
+        </w:rPr>
+      </w:pPr>
+      <w:r>
+        <w:rPr>
+          <w:lang w:val="en-GB"/>
+        </w:rPr>
+        <w:t>It is assumed that the Customer can only book one Event per booking or “transaction”.</w:t>
+      </w:r>
+    </w:p>
+    <w:p>
+      <w:pPr>
+        <w:ind w:left="576"/>
+        <w:rPr>
+          <w:b/>
+        </w:rPr>
+      </w:pPr>
+      <w:r>
+        <w:rPr>
+          <w:b/>
+        </w:rPr>
+        <w:t>Activation</w:t>
+      </w:r>
+    </w:p>
+    <w:p>
+      <w:pPr>
+        <w:ind w:left="576"/>
+        <w:rPr>
+          <w:lang w:val="en-GB"/>
+        </w:rPr>
+      </w:pPr>
+      <w:r>
+        <w:rPr>
+          <w:lang w:val="en-GB"/>
+        </w:rPr>
+        <w:t xml:space="preserve">This use case starts when </w:t>
+      </w:r>
+      <w:r>
+        <w:rPr>
+          <w:lang w:val="en-GB"/>
+        </w:rPr>
+        <w:t>a Customer taps “Search Events” within the Application.</w:t>
+      </w:r>
+    </w:p>
+    <w:p>
+      <w:pPr>
+        <w:ind w:left="576"/>
+        <w:rPr>
+          <w:b/>
+        </w:rPr>
+      </w:pPr>
+      <w:r>
+        <w:rPr>
+          <w:b/>
+        </w:rPr>
+        <w:t>Main flow</w:t>
+      </w:r>
+    </w:p>
+    <w:p>
+      <w:pPr>
+        <w:numPr>
+          <w:ilvl w:val="0"/>
+          <w:numId w:val="27"/>
+        </w:numPr>
+        <w:spacing w:before="0" w:after="0"/>
+        <w:jc w:val="left"/>
+        <w:rPr>
+          <w:lang w:val="en-GB"/>
+        </w:rPr>
+      </w:pPr>
+      <w:r>
+        <w:rPr>
+          <w:lang w:val="en-GB"/>
+        </w:rPr>
+        <w:lastRenderedPageBreak/>
+        <w:t xml:space="preserve">The </w:t>
+      </w:r>
+      <w:r>
+        <w:rPr>
+          <w:lang w:val="en-GB"/>
+        </w:rPr>
+        <w:t>System identifies that the Customer is logged in and that the network remains connected.</w:t>
+      </w:r>
+    </w:p>
+    <w:p>
+      <w:pPr>
+        <w:numPr>
+          <w:ilvl w:val="0"/>
+          <w:numId w:val="27"/>
+        </w:numPr>
+        <w:spacing w:before="0" w:after="0"/>
+        <w:jc w:val="left"/>
+        <w:rPr>
+          <w:lang w:val="en-GB"/>
+        </w:rPr>
+      </w:pPr>
+      <w:r>
+        <w:rPr>
+          <w:lang w:val="en-GB"/>
+        </w:rPr>
+        <w:t>System displays buttons on “Search page</w:t>
+      </w:r>
+      <w:r>
+        <w:rPr>
+          <w:lang w:val="en-GB"/>
+        </w:rPr>
+        <w:t>”.</w:t>
+      </w:r>
+      <w:r>
+        <w:rPr>
+          <w:lang w:val="en-GB"/>
+        </w:rPr>
+        <w:t xml:space="preserve"> </w:t>
+      </w:r>
+    </w:p>
+    <w:p>
+      <w:pPr>
+        <w:numPr>
+          <w:ilvl w:val="0"/>
+          <w:numId w:val="27"/>
+        </w:numPr>
+        <w:spacing w:before="0" w:after="0"/>
+        <w:jc w:val="left"/>
+        <w:rPr>
+          <w:lang w:val="en-GB"/>
+        </w:rPr>
+      </w:pPr>
+      <w:r>
+        <w:rPr>
+          <w:lang w:val="en-GB"/>
+        </w:rPr>
+        <w:t>The Customer taps “Search events”.</w:t>
+      </w:r>
+    </w:p>
+    <w:p>
+      <w:pPr>
+        <w:numPr>
+          <w:ilvl w:val="0"/>
+          <w:numId w:val="27"/>
+        </w:numPr>
+        <w:spacing w:before="0" w:after="0"/>
+        <w:jc w:val="left"/>
+        <w:rPr>
+          <w:lang w:val="en-GB"/>
+        </w:rPr>
+      </w:pPr>
+      <w:r>
+        <w:rPr>
+          <w:lang w:val="en-GB"/>
+        </w:rPr>
+        <w:t>The System changes page to “Maps page”.</w:t>
+      </w:r>
+    </w:p>
+    <w:p>
+      <w:pPr>
+        <w:numPr>
+          <w:ilvl w:val="0"/>
+          <w:numId w:val="27"/>
+        </w:numPr>
+        <w:spacing w:before="0" w:after="0"/>
+        <w:jc w:val="left"/>
+        <w:rPr>
+          <w:lang w:val="en-GB"/>
+        </w:rPr>
+      </w:pPr>
+      <w:r>
+        <w:rPr>
+          <w:lang w:val="en-GB"/>
+        </w:rPr>
+        <w:t>Customer selects an event from the list or select a marker on the map.</w:t>
+      </w:r>
+    </w:p>
+    <w:p>
+      <w:pPr>
+        <w:numPr>
+          <w:ilvl w:val="0"/>
+          <w:numId w:val="27"/>
+        </w:numPr>
+        <w:spacing w:before="0" w:after="0"/>
+        <w:jc w:val="left"/>
+        <w:rPr>
+          <w:lang w:val="en-GB"/>
+        </w:rPr>
+      </w:pPr>
+      <w:r>
+        <w:rPr>
+          <w:lang w:val="en-GB"/>
+        </w:rPr>
+        <w:t>System shows Event Page.</w:t>
+      </w:r>
+    </w:p>
+    <w:p>
+      <w:pPr>
         <w:spacing w:before="0" w:after="0"/>
         <w:ind w:left="1296"/>
         <w:jc w:val="left"/>
@@ -1868,21 +2292,16 @@
         <w:rPr>
           <w:lang w:val="en-GB"/>
         </w:rPr>
-        <w:t>The system identifies the ………….</w:t>
+        <w:t>&lt;See A1&gt;</w:t>
       </w:r>
     </w:p>
     <w:p>
       <w:pPr>
         <w:numPr>
           <w:ilvl w:val="0"/>
-          <w:numId w:val="12"/>
+          <w:numId w:val="27"/>
         </w:numPr>
-        <w:tabs>
-          <w:tab w:val="clear" w:pos="720"/>
-          <w:tab w:val="num" w:pos="1296"/>
-        </w:tabs>
         <w:spacing w:before="0" w:after="0"/>
-        <w:ind w:left="1296"/>
         <w:jc w:val="left"/>
         <w:rPr>
           <w:lang w:val="en-GB"/>
@@ -1892,83 +2311,25 @@
         <w:rPr>
           <w:lang w:val="en-GB"/>
         </w:rPr>
-        <w:t>The &lt;Actor&gt; …………</w:t>
-      </w:r>
-      <w:proofErr w:type="gramStart"/>
-      <w:r>
-        <w:rPr>
-          <w:lang w:val="en-GB"/>
-        </w:rPr>
-        <w:t>...(</w:t>
-      </w:r>
-      <w:proofErr w:type="gramEnd"/>
-      <w:r>
-        <w:rPr>
-          <w:lang w:val="en-GB"/>
-        </w:rPr>
-        <w:t>See A1)</w:t>
-      </w:r>
-    </w:p>
-    <w:p>
-      <w:pPr>
-        <w:numPr>
-          <w:ilvl w:val="0"/>
-          <w:numId w:val="12"/>
-        </w:numPr>
-        <w:tabs>
-          <w:tab w:val="clear" w:pos="720"/>
-          <w:tab w:val="num" w:pos="1296"/>
-        </w:tabs>
-        <w:spacing w:before="0" w:after="0"/>
-        <w:ind w:left="1296"/>
-        <w:jc w:val="left"/>
-        <w:rPr>
-          <w:lang w:val="en-GB"/>
-        </w:rPr>
-      </w:pPr>
-      <w:r>
-        <w:rPr>
-          <w:lang w:val="en-GB"/>
-        </w:rPr>
-        <w:t>The system ………</w:t>
-      </w:r>
-      <w:proofErr w:type="gramStart"/>
-      <w:r>
-        <w:rPr>
-          <w:lang w:val="en-GB"/>
-        </w:rPr>
-        <w:t>…..</w:t>
-      </w:r>
-      <w:proofErr w:type="gramEnd"/>
-      <w:r>
-        <w:rPr>
-          <w:lang w:val="en-GB"/>
-        </w:rPr>
-        <w:t>(See E1)</w:t>
-      </w:r>
-    </w:p>
-    <w:p>
-      <w:pPr>
-        <w:numPr>
-          <w:ilvl w:val="0"/>
-          <w:numId w:val="12"/>
-        </w:numPr>
-        <w:tabs>
-          <w:tab w:val="clear" w:pos="720"/>
-          <w:tab w:val="num" w:pos="1296"/>
-        </w:tabs>
-        <w:spacing w:before="0" w:after="0"/>
-        <w:ind w:left="1296"/>
-        <w:jc w:val="left"/>
-        <w:rPr>
-          <w:lang w:val="en-GB"/>
-        </w:rPr>
-      </w:pPr>
-      <w:r>
-        <w:rPr>
-          <w:lang w:val="en-GB"/>
-        </w:rPr>
-        <w:t>The &lt;Actor&gt; ………….</w:t>
+        <w:t xml:space="preserve">Customer selects “Continue”. </w:t>
+      </w:r>
+      <w:r>
+        <w:rPr>
+          <w:lang w:val="en-GB"/>
+        </w:rPr>
+        <w:t>Customer has successfully searched</w:t>
+      </w:r>
+      <w:r>
+        <w:rPr>
+          <w:lang w:val="en-GB"/>
+        </w:rPr>
+        <w:t xml:space="preserve"> for</w:t>
+      </w:r>
+      <w:r>
+        <w:rPr>
+          <w:lang w:val="en-GB"/>
+        </w:rPr>
+        <w:t xml:space="preserve"> an event</w:t>
       </w:r>
     </w:p>
     <w:p>
@@ -2003,17 +2364,19 @@
       </w:r>
       <w:proofErr w:type="gramEnd"/>
       <w:r>
-        <w:t xml:space="preserve"> &lt;title of A1&gt;</w:t>
+        <w:t xml:space="preserve"> </w:t>
+      </w:r>
+      <w:r>
+        <w:t>Customer does not like event, searches for another one.</w:t>
       </w:r>
     </w:p>
     <w:p>
       <w:pPr>
         <w:numPr>
           <w:ilvl w:val="0"/>
-          <w:numId w:val="25"/>
+          <w:numId w:val="28"/>
         </w:numPr>
         <w:spacing w:before="0" w:after="0"/>
-        <w:ind w:left="1296"/>
         <w:jc w:val="left"/>
         <w:rPr>
           <w:lang w:val="en-GB"/>
@@ -2023,41 +2386,25 @@
         <w:rPr>
           <w:lang w:val="en-GB"/>
         </w:rPr>
-        <w:t>The system ………</w:t>
-      </w:r>
-      <w:proofErr w:type="gramStart"/>
-      <w:r>
-        <w:rPr>
-          <w:lang w:val="en-GB"/>
-        </w:rPr>
-        <w:t>…..</w:t>
-      </w:r>
-      <w:proofErr w:type="gramEnd"/>
+        <w:t>The Customer selects “Back”</w:t>
+      </w:r>
     </w:p>
     <w:p>
       <w:pPr>
         <w:pStyle w:val="A"/>
         <w:numPr>
           <w:ilvl w:val="0"/>
-          <w:numId w:val="25"/>
+          <w:numId w:val="0"/>
         </w:numPr>
         <w:ind w:left="1296"/>
       </w:pPr>
       <w:r>
-        <w:t>The &lt;Actor&gt; ………….</w:t>
-      </w:r>
-    </w:p>
-    <w:p>
-      <w:pPr>
-        <w:pStyle w:val="A"/>
-        <w:numPr>
-          <w:ilvl w:val="0"/>
-          <w:numId w:val="25"/>
-        </w:numPr>
-        <w:ind w:left="1296"/>
-      </w:pPr>
-      <w:r>
-        <w:t>The use case continues at position 3 of the main flow</w:t>
+        <w:t xml:space="preserve">&lt;Returns to </w:t>
+      </w:r>
+      <w:bookmarkStart w:id="5" w:name="_GoBack"/>
+      <w:bookmarkEnd w:id="5"/>
+      <w:r>
+        <w:t>Step 5 in Main Flow”</w:t>
       </w:r>
     </w:p>
     <w:p>
@@ -2109,7 +2456,7 @@
       <w:pPr>
         <w:numPr>
           <w:ilvl w:val="0"/>
-          <w:numId w:val="25"/>
+          <w:numId w:val="28"/>
         </w:numPr>
         <w:spacing w:before="0" w:after="0"/>
         <w:ind w:left="1296"/>
@@ -2138,7 +2485,7 @@
         <w:pStyle w:val="A"/>
         <w:numPr>
           <w:ilvl w:val="0"/>
-          <w:numId w:val="25"/>
+          <w:numId w:val="28"/>
         </w:numPr>
         <w:ind w:left="1296"/>
       </w:pPr>
@@ -2151,7 +2498,7 @@
         <w:pStyle w:val="A"/>
         <w:numPr>
           <w:ilvl w:val="0"/>
-          <w:numId w:val="25"/>
+          <w:numId w:val="28"/>
         </w:numPr>
         <w:ind w:left="1296"/>
       </w:pPr>
@@ -2399,7 +2746,7 @@
               <w:bCs/>
               <w:noProof/>
             </w:rPr>
-            <w:t>1</w:t>
+            <w:t>4</w:t>
           </w:r>
           <w:r>
             <w:rPr>
@@ -4900,6 +5247,119 @@
     </w:lvl>
   </w:abstractNum>
   <w:abstractNum w:abstractNumId="19" w15:restartNumberingAfterBreak="0">
+    <w:nsid w:val="620C30B6"/>
+    <w:multiLevelType w:val="hybridMultilevel"/>
+    <w:tmpl w:val="C4489F6A"/>
+    <w:lvl w:ilvl="0" w:tplc="04090001">
+      <w:start w:val="1"/>
+      <w:numFmt w:val="bullet"/>
+      <w:lvlText w:val=""/>
+      <w:lvlJc w:val="left"/>
+      <w:pPr>
+        <w:ind w:left="1296" w:hanging="360"/>
+      </w:pPr>
+      <w:rPr>
+        <w:rFonts w:ascii="Symbol" w:hAnsi="Symbol" w:hint="default"/>
+      </w:rPr>
+    </w:lvl>
+    <w:lvl w:ilvl="1" w:tplc="04090003" w:tentative="1">
+      <w:start w:val="1"/>
+      <w:numFmt w:val="bullet"/>
+      <w:lvlText w:val="o"/>
+      <w:lvlJc w:val="left"/>
+      <w:pPr>
+        <w:ind w:left="2016" w:hanging="360"/>
+      </w:pPr>
+      <w:rPr>
+        <w:rFonts w:ascii="Courier New" w:hAnsi="Courier New" w:cs="Courier New" w:hint="default"/>
+      </w:rPr>
+    </w:lvl>
+    <w:lvl w:ilvl="2" w:tplc="04090005" w:tentative="1">
+      <w:start w:val="1"/>
+      <w:numFmt w:val="bullet"/>
+      <w:lvlText w:val=""/>
+      <w:lvlJc w:val="left"/>
+      <w:pPr>
+        <w:ind w:left="2736" w:hanging="360"/>
+      </w:pPr>
+      <w:rPr>
+        <w:rFonts w:ascii="Wingdings" w:hAnsi="Wingdings" w:hint="default"/>
+      </w:rPr>
+    </w:lvl>
+    <w:lvl w:ilvl="3" w:tplc="04090001" w:tentative="1">
+      <w:start w:val="1"/>
+      <w:numFmt w:val="bullet"/>
+      <w:lvlText w:val=""/>
+      <w:lvlJc w:val="left"/>
+      <w:pPr>
+        <w:ind w:left="3456" w:hanging="360"/>
+      </w:pPr>
+      <w:rPr>
+        <w:rFonts w:ascii="Symbol" w:hAnsi="Symbol" w:hint="default"/>
+      </w:rPr>
+    </w:lvl>
+    <w:lvl w:ilvl="4" w:tplc="04090003" w:tentative="1">
+      <w:start w:val="1"/>
+      <w:numFmt w:val="bullet"/>
+      <w:lvlText w:val="o"/>
+      <w:lvlJc w:val="left"/>
+      <w:pPr>
+        <w:ind w:left="4176" w:hanging="360"/>
+      </w:pPr>
+      <w:rPr>
+        <w:rFonts w:ascii="Courier New" w:hAnsi="Courier New" w:cs="Courier New" w:hint="default"/>
+      </w:rPr>
+    </w:lvl>
+    <w:lvl w:ilvl="5" w:tplc="04090005" w:tentative="1">
+      <w:start w:val="1"/>
+      <w:numFmt w:val="bullet"/>
+      <w:lvlText w:val=""/>
+      <w:lvlJc w:val="left"/>
+      <w:pPr>
+        <w:ind w:left="4896" w:hanging="360"/>
+      </w:pPr>
+      <w:rPr>
+        <w:rFonts w:ascii="Wingdings" w:hAnsi="Wingdings" w:hint="default"/>
+      </w:rPr>
+    </w:lvl>
+    <w:lvl w:ilvl="6" w:tplc="04090001" w:tentative="1">
+      <w:start w:val="1"/>
+      <w:numFmt w:val="bullet"/>
+      <w:lvlText w:val=""/>
+      <w:lvlJc w:val="left"/>
+      <w:pPr>
+        <w:ind w:left="5616" w:hanging="360"/>
+      </w:pPr>
+      <w:rPr>
+        <w:rFonts w:ascii="Symbol" w:hAnsi="Symbol" w:hint="default"/>
+      </w:rPr>
+    </w:lvl>
+    <w:lvl w:ilvl="7" w:tplc="04090003" w:tentative="1">
+      <w:start w:val="1"/>
+      <w:numFmt w:val="bullet"/>
+      <w:lvlText w:val="o"/>
+      <w:lvlJc w:val="left"/>
+      <w:pPr>
+        <w:ind w:left="6336" w:hanging="360"/>
+      </w:pPr>
+      <w:rPr>
+        <w:rFonts w:ascii="Courier New" w:hAnsi="Courier New" w:cs="Courier New" w:hint="default"/>
+      </w:rPr>
+    </w:lvl>
+    <w:lvl w:ilvl="8" w:tplc="04090005" w:tentative="1">
+      <w:start w:val="1"/>
+      <w:numFmt w:val="bullet"/>
+      <w:lvlText w:val=""/>
+      <w:lvlJc w:val="left"/>
+      <w:pPr>
+        <w:ind w:left="7056" w:hanging="360"/>
+      </w:pPr>
+      <w:rPr>
+        <w:rFonts w:ascii="Wingdings" w:hAnsi="Wingdings" w:hint="default"/>
+      </w:rPr>
+    </w:lvl>
+  </w:abstractNum>
+  <w:abstractNum w:abstractNumId="20" w15:restartNumberingAfterBreak="0">
     <w:nsid w:val="628140D8"/>
     <w:multiLevelType w:val="hybridMultilevel"/>
     <w:tmpl w:val="C27E0EDE"/>
@@ -5012,7 +5472,99 @@
       </w:rPr>
     </w:lvl>
   </w:abstractNum>
-  <w:abstractNum w:abstractNumId="20" w15:restartNumberingAfterBreak="0">
+  <w:abstractNum w:abstractNumId="21" w15:restartNumberingAfterBreak="0">
+    <w:nsid w:val="634C35EB"/>
+    <w:multiLevelType w:val="hybridMultilevel"/>
+    <w:tmpl w:val="4D6C7598"/>
+    <w:lvl w:ilvl="0" w:tplc="F10600CA">
+      <w:start w:val="1"/>
+      <w:numFmt w:val="decimal"/>
+      <w:lvlText w:val="%1."/>
+      <w:lvlJc w:val="left"/>
+      <w:pPr>
+        <w:tabs>
+          <w:tab w:val="num" w:pos="1296"/>
+        </w:tabs>
+        <w:ind w:left="1296" w:hanging="360"/>
+      </w:pPr>
+      <w:rPr>
+        <w:rFonts w:hint="default"/>
+      </w:rPr>
+    </w:lvl>
+    <w:lvl w:ilvl="1" w:tplc="04090019" w:tentative="1">
+      <w:start w:val="1"/>
+      <w:numFmt w:val="lowerLetter"/>
+      <w:lvlText w:val="%2."/>
+      <w:lvlJc w:val="left"/>
+      <w:pPr>
+        <w:ind w:left="2016" w:hanging="360"/>
+      </w:pPr>
+    </w:lvl>
+    <w:lvl w:ilvl="2" w:tplc="0409001B" w:tentative="1">
+      <w:start w:val="1"/>
+      <w:numFmt w:val="lowerRoman"/>
+      <w:lvlText w:val="%3."/>
+      <w:lvlJc w:val="right"/>
+      <w:pPr>
+        <w:ind w:left="2736" w:hanging="180"/>
+      </w:pPr>
+    </w:lvl>
+    <w:lvl w:ilvl="3" w:tplc="0409000F" w:tentative="1">
+      <w:start w:val="1"/>
+      <w:numFmt w:val="decimal"/>
+      <w:lvlText w:val="%4."/>
+      <w:lvlJc w:val="left"/>
+      <w:pPr>
+        <w:ind w:left="3456" w:hanging="360"/>
+      </w:pPr>
+    </w:lvl>
+    <w:lvl w:ilvl="4" w:tplc="04090019" w:tentative="1">
+      <w:start w:val="1"/>
+      <w:numFmt w:val="lowerLetter"/>
+      <w:lvlText w:val="%5."/>
+      <w:lvlJc w:val="left"/>
+      <w:pPr>
+        <w:ind w:left="4176" w:hanging="360"/>
+      </w:pPr>
+    </w:lvl>
+    <w:lvl w:ilvl="5" w:tplc="0409001B" w:tentative="1">
+      <w:start w:val="1"/>
+      <w:numFmt w:val="lowerRoman"/>
+      <w:lvlText w:val="%6."/>
+      <w:lvlJc w:val="right"/>
+      <w:pPr>
+        <w:ind w:left="4896" w:hanging="180"/>
+      </w:pPr>
+    </w:lvl>
+    <w:lvl w:ilvl="6" w:tplc="0409000F" w:tentative="1">
+      <w:start w:val="1"/>
+      <w:numFmt w:val="decimal"/>
+      <w:lvlText w:val="%7."/>
+      <w:lvlJc w:val="left"/>
+      <w:pPr>
+        <w:ind w:left="5616" w:hanging="360"/>
+      </w:pPr>
+    </w:lvl>
+    <w:lvl w:ilvl="7" w:tplc="04090019" w:tentative="1">
+      <w:start w:val="1"/>
+      <w:numFmt w:val="lowerLetter"/>
+      <w:lvlText w:val="%8."/>
+      <w:lvlJc w:val="left"/>
+      <w:pPr>
+        <w:ind w:left="6336" w:hanging="360"/>
+      </w:pPr>
+    </w:lvl>
+    <w:lvl w:ilvl="8" w:tplc="0409001B" w:tentative="1">
+      <w:start w:val="1"/>
+      <w:numFmt w:val="lowerRoman"/>
+      <w:lvlText w:val="%9."/>
+      <w:lvlJc w:val="right"/>
+      <w:pPr>
+        <w:ind w:left="7056" w:hanging="180"/>
+      </w:pPr>
+    </w:lvl>
+  </w:abstractNum>
+  <w:abstractNum w:abstractNumId="22" w15:restartNumberingAfterBreak="0">
     <w:nsid w:val="6E2831B7"/>
     <w:multiLevelType w:val="hybridMultilevel"/>
     <w:tmpl w:val="F22AF908"/>
@@ -5152,7 +5704,7 @@
       </w:rPr>
     </w:lvl>
   </w:abstractNum>
-  <w:abstractNum w:abstractNumId="21" w15:restartNumberingAfterBreak="0">
+  <w:abstractNum w:abstractNumId="23" w15:restartNumberingAfterBreak="0">
     <w:nsid w:val="70054354"/>
     <w:multiLevelType w:val="multilevel"/>
     <w:tmpl w:val="6B306732"/>
@@ -5301,7 +5853,7 @@
       </w:rPr>
     </w:lvl>
   </w:abstractNum>
-  <w:abstractNum w:abstractNumId="22" w15:restartNumberingAfterBreak="0">
+  <w:abstractNum w:abstractNumId="24" w15:restartNumberingAfterBreak="0">
     <w:nsid w:val="71C73964"/>
     <w:multiLevelType w:val="multilevel"/>
     <w:tmpl w:val="3DF0B344"/>
@@ -5450,7 +6002,7 @@
       </w:rPr>
     </w:lvl>
   </w:abstractNum>
-  <w:abstractNum w:abstractNumId="23" w15:restartNumberingAfterBreak="0">
+  <w:abstractNum w:abstractNumId="25" w15:restartNumberingAfterBreak="0">
     <w:nsid w:val="73C634F4"/>
     <w:multiLevelType w:val="hybridMultilevel"/>
     <w:tmpl w:val="5BE6F5EC"/>
@@ -5588,6 +6140,98 @@
       <w:rPr>
         <w:rFonts w:ascii="Zapf Dingbats" w:hAnsi="Zapf Dingbats" w:hint="default"/>
       </w:rPr>
+    </w:lvl>
+  </w:abstractNum>
+  <w:abstractNum w:abstractNumId="26" w15:restartNumberingAfterBreak="0">
+    <w:nsid w:val="76BD0D76"/>
+    <w:multiLevelType w:val="hybridMultilevel"/>
+    <w:tmpl w:val="5A6444EC"/>
+    <w:lvl w:ilvl="0" w:tplc="86BAEF6E">
+      <w:start w:val="7"/>
+      <w:numFmt w:val="decimal"/>
+      <w:lvlText w:val="%1."/>
+      <w:lvlJc w:val="left"/>
+      <w:pPr>
+        <w:tabs>
+          <w:tab w:val="num" w:pos="1293"/>
+        </w:tabs>
+        <w:ind w:left="1293" w:hanging="360"/>
+      </w:pPr>
+      <w:rPr>
+        <w:rFonts w:hint="default"/>
+      </w:rPr>
+    </w:lvl>
+    <w:lvl w:ilvl="1" w:tplc="04090019" w:tentative="1">
+      <w:start w:val="1"/>
+      <w:numFmt w:val="lowerLetter"/>
+      <w:lvlText w:val="%2."/>
+      <w:lvlJc w:val="left"/>
+      <w:pPr>
+        <w:ind w:left="1440" w:hanging="360"/>
+      </w:pPr>
+    </w:lvl>
+    <w:lvl w:ilvl="2" w:tplc="0409001B" w:tentative="1">
+      <w:start w:val="1"/>
+      <w:numFmt w:val="lowerRoman"/>
+      <w:lvlText w:val="%3."/>
+      <w:lvlJc w:val="right"/>
+      <w:pPr>
+        <w:ind w:left="2160" w:hanging="180"/>
+      </w:pPr>
+    </w:lvl>
+    <w:lvl w:ilvl="3" w:tplc="0409000F" w:tentative="1">
+      <w:start w:val="1"/>
+      <w:numFmt w:val="decimal"/>
+      <w:lvlText w:val="%4."/>
+      <w:lvlJc w:val="left"/>
+      <w:pPr>
+        <w:ind w:left="2880" w:hanging="360"/>
+      </w:pPr>
+    </w:lvl>
+    <w:lvl w:ilvl="4" w:tplc="04090019" w:tentative="1">
+      <w:start w:val="1"/>
+      <w:numFmt w:val="lowerLetter"/>
+      <w:lvlText w:val="%5."/>
+      <w:lvlJc w:val="left"/>
+      <w:pPr>
+        <w:ind w:left="3600" w:hanging="360"/>
+      </w:pPr>
+    </w:lvl>
+    <w:lvl w:ilvl="5" w:tplc="0409001B" w:tentative="1">
+      <w:start w:val="1"/>
+      <w:numFmt w:val="lowerRoman"/>
+      <w:lvlText w:val="%6."/>
+      <w:lvlJc w:val="right"/>
+      <w:pPr>
+        <w:ind w:left="4320" w:hanging="180"/>
+      </w:pPr>
+    </w:lvl>
+    <w:lvl w:ilvl="6" w:tplc="0409000F" w:tentative="1">
+      <w:start w:val="1"/>
+      <w:numFmt w:val="decimal"/>
+      <w:lvlText w:val="%7."/>
+      <w:lvlJc w:val="left"/>
+      <w:pPr>
+        <w:ind w:left="5040" w:hanging="360"/>
+      </w:pPr>
+    </w:lvl>
+    <w:lvl w:ilvl="7" w:tplc="04090019" w:tentative="1">
+      <w:start w:val="1"/>
+      <w:numFmt w:val="lowerLetter"/>
+      <w:lvlText w:val="%8."/>
+      <w:lvlJc w:val="left"/>
+      <w:pPr>
+        <w:ind w:left="5760" w:hanging="360"/>
+      </w:pPr>
+    </w:lvl>
+    <w:lvl w:ilvl="8" w:tplc="0409001B" w:tentative="1">
+      <w:start w:val="1"/>
+      <w:numFmt w:val="lowerRoman"/>
+      <w:lvlText w:val="%9."/>
+      <w:lvlJc w:val="right"/>
+      <w:pPr>
+        <w:ind w:left="6480" w:hanging="180"/>
+      </w:pPr>
     </w:lvl>
   </w:abstractNum>
   <w:num w:numId="1">
@@ -5597,7 +6241,7 @@
     <w:abstractNumId w:val="0"/>
   </w:num>
   <w:num w:numId="3">
-    <w:abstractNumId w:val="21"/>
+    <w:abstractNumId w:val="23"/>
   </w:num>
   <w:num w:numId="4">
     <w:abstractNumId w:val="11"/>
@@ -5609,13 +6253,13 @@
     <w:abstractNumId w:val="3"/>
   </w:num>
   <w:num w:numId="7">
-    <w:abstractNumId w:val="20"/>
+    <w:abstractNumId w:val="22"/>
   </w:num>
   <w:num w:numId="8">
     <w:abstractNumId w:val="6"/>
   </w:num>
   <w:num w:numId="9">
-    <w:abstractNumId w:val="22"/>
+    <w:abstractNumId w:val="24"/>
   </w:num>
   <w:num w:numId="10">
     <w:abstractNumId w:val="5"/>
@@ -5642,7 +6286,7 @@
     <w:abstractNumId w:val="2"/>
   </w:num>
   <w:num w:numId="18">
-    <w:abstractNumId w:val="23"/>
+    <w:abstractNumId w:val="25"/>
   </w:num>
   <w:num w:numId="19">
     <w:abstractNumId w:val="10"/>
@@ -5660,10 +6304,19 @@
     <w:abstractNumId w:val="14"/>
   </w:num>
   <w:num w:numId="24">
-    <w:abstractNumId w:val="19"/>
+    <w:abstractNumId w:val="20"/>
   </w:num>
   <w:num w:numId="25">
     <w:abstractNumId w:val="15"/>
+  </w:num>
+  <w:num w:numId="26">
+    <w:abstractNumId w:val="19"/>
+  </w:num>
+  <w:num w:numId="27">
+    <w:abstractNumId w:val="21"/>
+  </w:num>
+  <w:num w:numId="28">
+    <w:abstractNumId w:val="26"/>
   </w:num>
 </w:numbering>
 </file>
@@ -6838,7 +7491,7 @@
 </file>
 
 <file path=customXml/itemProps2.xml><?xml version="1.0" encoding="utf-8"?>
-<ds:datastoreItem xmlns:ds="http://schemas.openxmlformats.org/officeDocument/2006/customXml" ds:itemID="{BEB1C34A-323F-496C-B1AC-EF02AE1F17A2}">
+<ds:datastoreItem xmlns:ds="http://schemas.openxmlformats.org/officeDocument/2006/customXml" ds:itemID="{970870FF-CC64-47E3-A8CE-B25FC82BE050}">
   <ds:schemaRefs>
     <ds:schemaRef ds:uri="http://schemas.openxmlformats.org/officeDocument/2006/bibliography"/>
   </ds:schemaRefs>

</xml_diff>

<commit_message>
Moved GUI to Requirements folder, added more to Funct. Req.
</commit_message>
<xml_diff>
--- a/Requirements Specifications/Functional Requirements.docx
+++ b/Requirements Specifications/Functional Requirements.docx
@@ -869,19 +869,7 @@
         <w:rPr>
           <w:lang w:val="en-GB"/>
         </w:rPr>
-        <w:t>System displays buttons “</w:t>
-      </w:r>
-      <w:r>
-        <w:rPr>
-          <w:lang w:val="en-GB"/>
-        </w:rPr>
-        <w:t>Create new</w:t>
-      </w:r>
-      <w:r>
-        <w:rPr>
-          <w:lang w:val="en-GB"/>
-        </w:rPr>
-        <w:t xml:space="preserve"> event”, “Edit event” and “Search live events”</w:t>
+        <w:t>System displays buttons “Create new event”, “Edit event” and “Search live events”</w:t>
       </w:r>
     </w:p>
     <w:p>
@@ -977,7 +965,19 @@
         <w:rPr>
           <w:lang w:val="en-GB"/>
         </w:rPr>
-        <w:t>The Business inputs the address.</w:t>
+        <w:t xml:space="preserve">The Business selects how many places are available. If </w:t>
+      </w:r>
+      <w:r>
+        <w:rPr>
+          <w:lang w:val="en-GB"/>
+        </w:rPr>
+        <w:t xml:space="preserve">left </w:t>
+      </w:r>
+      <w:r>
+        <w:rPr>
+          <w:lang w:val="en-GB"/>
+        </w:rPr>
+        <w:t xml:space="preserve">blank, it’s unlimited. </w:t>
       </w:r>
     </w:p>
     <w:p>
@@ -1001,7 +1001,7 @@
         <w:rPr>
           <w:lang w:val="en-GB"/>
         </w:rPr>
-        <w:t xml:space="preserve">The Business checks the Google Maps marker and edits it if necessary. </w:t>
+        <w:t>The Business inputs the Price of the Event.</w:t>
       </w:r>
     </w:p>
     <w:p>
@@ -1025,13 +1025,7 @@
         <w:rPr>
           <w:lang w:val="en-GB"/>
         </w:rPr>
-        <w:t xml:space="preserve">The Business inputs the phone number and/or email </w:t>
-      </w:r>
-      <w:r>
-        <w:rPr>
-          <w:lang w:val="en-GB"/>
-        </w:rPr>
-        <w:t>for event enquires.</w:t>
+        <w:t>The Business selects whether payment can be made at Event. (Yes/No)</w:t>
       </w:r>
     </w:p>
     <w:p>
@@ -1055,7 +1049,7 @@
         <w:rPr>
           <w:lang w:val="en-GB"/>
         </w:rPr>
-        <w:t>The Business selects a date from a calendar.</w:t>
+        <w:t>The Business inputs the address.</w:t>
       </w:r>
     </w:p>
     <w:p>
@@ -1079,7 +1073,7 @@
         <w:rPr>
           <w:lang w:val="en-GB"/>
         </w:rPr>
-        <w:t>The Business selects a time from a drop-down menu.</w:t>
+        <w:t xml:space="preserve">The Business checks the Google Maps marker and edits it if necessary. </w:t>
       </w:r>
     </w:p>
     <w:p>
@@ -1103,7 +1097,13 @@
         <w:rPr>
           <w:lang w:val="en-GB"/>
         </w:rPr>
-        <w:t>The Business selects whether Transport is included (Yes/No option)</w:t>
+        <w:t xml:space="preserve">The Business inputs the phone number and/or email </w:t>
+      </w:r>
+      <w:r>
+        <w:rPr>
+          <w:lang w:val="en-GB"/>
+        </w:rPr>
+        <w:t>for event enquires.</w:t>
       </w:r>
     </w:p>
     <w:p>
@@ -1127,7 +1127,7 @@
         <w:rPr>
           <w:lang w:val="en-GB"/>
         </w:rPr>
-        <w:t>&lt;See A1&gt;</w:t>
+        <w:t>The Business selects a date from a calendar.</w:t>
       </w:r>
     </w:p>
     <w:p>
@@ -1151,21 +1151,7 @@
         <w:rPr>
           <w:lang w:val="en-GB"/>
         </w:rPr>
-        <w:t xml:space="preserve">The Business </w:t>
-      </w:r>
-      <w:proofErr w:type="spellStart"/>
-      <w:r>
-        <w:rPr>
-          <w:lang w:val="en-GB"/>
-        </w:rPr>
-        <w:t>selcts</w:t>
-      </w:r>
-      <w:proofErr w:type="spellEnd"/>
-      <w:r>
-        <w:rPr>
-          <w:lang w:val="en-GB"/>
-        </w:rPr>
-        <w:t xml:space="preserve"> “No” option.</w:t>
+        <w:t>The Business selects a time from a drop-down menu.</w:t>
       </w:r>
     </w:p>
     <w:p>
@@ -1189,21 +1175,7 @@
         <w:rPr>
           <w:lang w:val="en-GB"/>
         </w:rPr>
-        <w:t xml:space="preserve">The Business </w:t>
-      </w:r>
-      <w:proofErr w:type="gramStart"/>
-      <w:r>
-        <w:rPr>
-          <w:lang w:val="en-GB"/>
-        </w:rPr>
-        <w:t>selects</w:t>
-      </w:r>
-      <w:proofErr w:type="gramEnd"/>
-      <w:r>
-        <w:rPr>
-          <w:lang w:val="en-GB"/>
-        </w:rPr>
-        <w:t xml:space="preserve"> Save.</w:t>
+        <w:t>The Business selects whether Transport is included (Yes/No option)</w:t>
       </w:r>
     </w:p>
     <w:p>
@@ -1227,7 +1199,7 @@
         <w:rPr>
           <w:lang w:val="en-GB"/>
         </w:rPr>
-        <w:t>System sends data to Database on the server.</w:t>
+        <w:t>&lt;See A1&gt;</w:t>
       </w:r>
     </w:p>
     <w:p>
@@ -1251,7 +1223,20 @@
         <w:rPr>
           <w:lang w:val="en-GB"/>
         </w:rPr>
-        <w:t>System displays message “Your Event has been received and will be checked by an admin before going live”.</w:t>
+        <w:lastRenderedPageBreak/>
+        <w:t xml:space="preserve">The Business </w:t>
+      </w:r>
+      <w:r>
+        <w:rPr>
+          <w:lang w:val="en-GB"/>
+        </w:rPr>
+        <w:t>selects</w:t>
+      </w:r>
+      <w:r>
+        <w:rPr>
+          <w:lang w:val="en-GB"/>
+        </w:rPr>
+        <w:t xml:space="preserve"> “No” option.</w:t>
       </w:r>
     </w:p>
     <w:p>
@@ -1275,8 +1260,27 @@
         <w:rPr>
           <w:lang w:val="en-GB"/>
         </w:rPr>
-        <w:lastRenderedPageBreak/>
-        <w:t>The Business can log out or browse their own events or other public events.</w:t>
+        <w:t xml:space="preserve">The Business </w:t>
+      </w:r>
+      <w:proofErr w:type="gramStart"/>
+      <w:r>
+        <w:rPr>
+          <w:lang w:val="en-GB"/>
+        </w:rPr>
+        <w:t>selects</w:t>
+      </w:r>
+      <w:proofErr w:type="gramEnd"/>
+      <w:r>
+        <w:rPr>
+          <w:lang w:val="en-GB"/>
+        </w:rPr>
+        <w:t xml:space="preserve"> Save.</w:t>
+      </w:r>
+      <w:r>
+        <w:rPr>
+          <w:lang w:val="en-GB"/>
+        </w:rPr>
+        <w:t xml:space="preserve"> &lt;See E1&gt;</w:t>
       </w:r>
     </w:p>
     <w:p>
@@ -1300,7 +1304,7 @@
         <w:rPr>
           <w:lang w:val="en-GB"/>
         </w:rPr>
-        <w:t xml:space="preserve">Admin receives notification there’s a new event. </w:t>
+        <w:t>System sends data to Database on the server.</w:t>
       </w:r>
     </w:p>
     <w:p>
@@ -1324,13 +1328,7 @@
         <w:rPr>
           <w:lang w:val="en-GB"/>
         </w:rPr>
-        <w:t>Ad</w:t>
-      </w:r>
-      <w:r>
-        <w:rPr>
-          <w:lang w:val="en-GB"/>
-        </w:rPr>
-        <w:t>min checks event for profanity, spelling errors, etc.</w:t>
+        <w:t>System displays message “Your Event has been received and will be checked by an admin before going live”.</w:t>
       </w:r>
     </w:p>
     <w:p>
@@ -1354,7 +1352,7 @@
         <w:rPr>
           <w:lang w:val="en-GB"/>
         </w:rPr>
-        <w:t>Admin checks for payment from Business (outside System)</w:t>
+        <w:t>The Business can log out or browse their own events or other public events.</w:t>
       </w:r>
     </w:p>
     <w:p>
@@ -1378,7 +1376,7 @@
         <w:rPr>
           <w:lang w:val="en-GB"/>
         </w:rPr>
-        <w:t>Admin approves Event provided there’s payment (outside system).</w:t>
+        <w:t xml:space="preserve">Admin receives notification there’s a new event. </w:t>
       </w:r>
     </w:p>
     <w:p>
@@ -1402,11 +1400,25 @@
         <w:rPr>
           <w:lang w:val="en-GB"/>
         </w:rPr>
-        <w:t>Event is live.</w:t>
-      </w:r>
-    </w:p>
-    <w:p>
-      <w:pPr>
+        <w:t>Ad</w:t>
+      </w:r>
+      <w:r>
+        <w:rPr>
+          <w:lang w:val="en-GB"/>
+        </w:rPr>
+        <w:t>min checks event for profanity, spelling errors, etc.</w:t>
+      </w:r>
+    </w:p>
+    <w:p>
+      <w:pPr>
+        <w:numPr>
+          <w:ilvl w:val="0"/>
+          <w:numId w:val="12"/>
+        </w:numPr>
+        <w:tabs>
+          <w:tab w:val="clear" w:pos="720"/>
+          <w:tab w:val="num" w:pos="1296"/>
+        </w:tabs>
         <w:spacing w:before="0" w:after="0"/>
         <w:ind w:left="1296"/>
         <w:jc w:val="left"/>
@@ -1414,6 +1426,70 @@
           <w:lang w:val="en-GB"/>
         </w:rPr>
       </w:pPr>
+      <w:r>
+        <w:rPr>
+          <w:lang w:val="en-GB"/>
+        </w:rPr>
+        <w:t>Admin checks for payment from Business (outside System)</w:t>
+      </w:r>
+    </w:p>
+    <w:p>
+      <w:pPr>
+        <w:numPr>
+          <w:ilvl w:val="0"/>
+          <w:numId w:val="12"/>
+        </w:numPr>
+        <w:tabs>
+          <w:tab w:val="clear" w:pos="720"/>
+          <w:tab w:val="num" w:pos="1296"/>
+        </w:tabs>
+        <w:spacing w:before="0" w:after="0"/>
+        <w:ind w:left="1296"/>
+        <w:jc w:val="left"/>
+        <w:rPr>
+          <w:lang w:val="en-GB"/>
+        </w:rPr>
+      </w:pPr>
+      <w:r>
+        <w:rPr>
+          <w:lang w:val="en-GB"/>
+        </w:rPr>
+        <w:t>Admin approves Event provided there’s payment (outside system).</w:t>
+      </w:r>
+    </w:p>
+    <w:p>
+      <w:pPr>
+        <w:numPr>
+          <w:ilvl w:val="0"/>
+          <w:numId w:val="12"/>
+        </w:numPr>
+        <w:tabs>
+          <w:tab w:val="clear" w:pos="720"/>
+          <w:tab w:val="num" w:pos="1296"/>
+        </w:tabs>
+        <w:spacing w:before="0" w:after="0"/>
+        <w:ind w:left="1296"/>
+        <w:jc w:val="left"/>
+        <w:rPr>
+          <w:lang w:val="en-GB"/>
+        </w:rPr>
+      </w:pPr>
+      <w:r>
+        <w:rPr>
+          <w:lang w:val="en-GB"/>
+        </w:rPr>
+        <w:t>Event is live.</w:t>
+      </w:r>
+    </w:p>
+    <w:p>
+      <w:pPr>
+        <w:spacing w:before="0" w:after="0"/>
+        <w:ind w:left="1296"/>
+        <w:jc w:val="left"/>
+        <w:rPr>
+          <w:lang w:val="en-GB"/>
+        </w:rPr>
+      </w:pPr>
     </w:p>
     <w:p>
       <w:pPr>
@@ -1748,7 +1824,25 @@
         <w:rPr>
           <w:lang w:val="en-GB"/>
         </w:rPr>
-        <w:t xml:space="preserve">This use case is terminated when the Admin or Business has completed creating a new account. </w:t>
+        <w:t xml:space="preserve">This use case is terminated when the </w:t>
+      </w:r>
+      <w:r>
+        <w:rPr>
+          <w:lang w:val="en-GB"/>
+        </w:rPr>
+        <w:t>Admin</w:t>
+      </w:r>
+      <w:r>
+        <w:rPr>
+          <w:lang w:val="en-GB"/>
+        </w:rPr>
+        <w:t xml:space="preserve"> has </w:t>
+      </w:r>
+      <w:r>
+        <w:rPr>
+          <w:lang w:val="en-GB"/>
+        </w:rPr>
+        <w:t>posted the Event.</w:t>
       </w:r>
     </w:p>
     <w:p>
@@ -1770,6 +1864,7 @@
         <w:rPr>
           <w:b/>
         </w:rPr>
+        <w:lastRenderedPageBreak/>
         <w:t>Post condition</w:t>
       </w:r>
     </w:p>
@@ -1797,7 +1892,6 @@
       </w:pPr>
       <w:bookmarkStart w:id="4" w:name="_Toc316977401"/>
       <w:r>
-        <w:lastRenderedPageBreak/>
         <w:t>Requirement</w:t>
       </w:r>
       <w:r>
@@ -2005,6 +2099,24 @@
         <w:rPr>
           <w:lang w:val="en-GB"/>
         </w:rPr>
+        <w:t>Guest account is defined as a Customer. Guest accounts are given the username “Guest” followed by a random, unique number, e.g. Guest5256</w:t>
+      </w:r>
+    </w:p>
+    <w:p>
+      <w:pPr>
+        <w:pStyle w:val="ListParagraph"/>
+        <w:numPr>
+          <w:ilvl w:val="0"/>
+          <w:numId w:val="26"/>
+        </w:numPr>
+        <w:rPr>
+          <w:lang w:val="en-GB"/>
+        </w:rPr>
+      </w:pPr>
+      <w:r>
+        <w:rPr>
+          <w:lang w:val="en-GB"/>
+        </w:rPr>
         <w:t xml:space="preserve">The network connectivity between the Web Application and the Server and/or Internet is connected. </w:t>
       </w:r>
     </w:p>
@@ -2077,7 +2189,31 @@
         <w:rPr>
           <w:lang w:val="en-GB"/>
         </w:rPr>
-        <w:t>“Event page” is where information about an Event is shown for the Customer. It also contains “Back” and “Continue” buttons.</w:t>
+        <w:t>“Event page” is where information about an Event is shown for the Customer. It also contains “</w:t>
+      </w:r>
+      <w:r>
+        <w:rPr>
+          <w:lang w:val="en-GB"/>
+        </w:rPr>
+        <w:t>Return</w:t>
+      </w:r>
+      <w:r>
+        <w:rPr>
+          <w:lang w:val="en-GB"/>
+        </w:rPr>
+        <w:t xml:space="preserve">” and </w:t>
+      </w:r>
+      <w:r>
+        <w:rPr>
+          <w:lang w:val="en-GB"/>
+        </w:rPr>
+        <w:t>“Book</w:t>
+      </w:r>
+      <w:r>
+        <w:rPr>
+          <w:lang w:val="en-GB"/>
+        </w:rPr>
+        <w:t>” buttons.</w:t>
       </w:r>
     </w:p>
     <w:p>
@@ -2095,6 +2231,7 @@
         <w:rPr>
           <w:lang w:val="en-GB"/>
         </w:rPr>
+        <w:lastRenderedPageBreak/>
         <w:t>It is assumed that the Customer can only book one Event per booking or “transaction”.</w:t>
       </w:r>
     </w:p>
@@ -2162,7 +2299,6 @@
         <w:rPr>
           <w:lang w:val="en-GB"/>
         </w:rPr>
-        <w:lastRenderedPageBreak/>
         <w:t xml:space="preserve">The </w:t>
       </w:r>
       <w:r>
@@ -2239,6 +2375,12 @@
           <w:lang w:val="en-GB"/>
         </w:rPr>
         <w:t>The System changes page to “Maps page”.</w:t>
+      </w:r>
+      <w:r>
+        <w:rPr>
+          <w:lang w:val="en-GB"/>
+        </w:rPr>
+        <w:t xml:space="preserve"> &lt;See E1&gt;</w:t>
       </w:r>
     </w:p>
     <w:p>
@@ -2311,7 +2453,19 @@
         <w:rPr>
           <w:lang w:val="en-GB"/>
         </w:rPr>
-        <w:t xml:space="preserve">Customer selects “Continue”. </w:t>
+        <w:t>Customer selects “</w:t>
+      </w:r>
+      <w:r>
+        <w:rPr>
+          <w:lang w:val="en-GB"/>
+        </w:rPr>
+        <w:t>Book”.</w:t>
+      </w:r>
+      <w:r>
+        <w:rPr>
+          <w:lang w:val="en-GB"/>
+        </w:rPr>
+        <w:t xml:space="preserve"> </w:t>
       </w:r>
       <w:r>
         <w:rPr>
@@ -2367,7 +2521,10 @@
         <w:t xml:space="preserve"> </w:t>
       </w:r>
       <w:r>
-        <w:t>Customer does not like event, searches for another one.</w:t>
+        <w:t>Customer does not like E</w:t>
+      </w:r>
+      <w:r>
+        <w:t>vent, searches for another one.</w:t>
       </w:r>
     </w:p>
     <w:p>
@@ -2386,7 +2543,19 @@
         <w:rPr>
           <w:lang w:val="en-GB"/>
         </w:rPr>
-        <w:t>The Customer selects “Back”</w:t>
+        <w:t>The Customer selects “</w:t>
+      </w:r>
+      <w:r>
+        <w:rPr>
+          <w:lang w:val="en-GB"/>
+        </w:rPr>
+        <w:t>Return</w:t>
+      </w:r>
+      <w:r>
+        <w:rPr>
+          <w:lang w:val="en-GB"/>
+        </w:rPr>
+        <w:t>”</w:t>
       </w:r>
     </w:p>
     <w:p>
@@ -2399,12 +2568,7 @@
         <w:ind w:left="1296"/>
       </w:pPr>
       <w:r>
-        <w:t xml:space="preserve">&lt;Returns to </w:t>
-      </w:r>
-      <w:bookmarkStart w:id="5" w:name="_GoBack"/>
-      <w:bookmarkEnd w:id="5"/>
-      <w:r>
-        <w:t>Step 5 in Main Flow”</w:t>
+        <w:t>&lt;Returns to Step 5 in Main Flow”</w:t>
       </w:r>
     </w:p>
     <w:p>
@@ -2449,15 +2613,628 @@
       </w:r>
       <w:proofErr w:type="gramEnd"/>
       <w:r>
-        <w:t xml:space="preserve"> &lt;title of E1&gt;</w:t>
-      </w:r>
-    </w:p>
-    <w:p>
-      <w:pPr>
-        <w:numPr>
-          <w:ilvl w:val="0"/>
-          <w:numId w:val="28"/>
-        </w:numPr>
+        <w:t xml:space="preserve"> </w:t>
+      </w:r>
+      <w:r>
+        <w:t>Google Maps server down</w:t>
+      </w:r>
+    </w:p>
+    <w:p>
+      <w:pPr>
+        <w:numPr>
+          <w:ilvl w:val="0"/>
+          <w:numId w:val="29"/>
+        </w:numPr>
+        <w:spacing w:before="0" w:after="0"/>
+        <w:jc w:val="left"/>
+        <w:rPr>
+          <w:lang w:val="en-GB"/>
+        </w:rPr>
+      </w:pPr>
+      <w:r>
+        <w:rPr>
+          <w:lang w:val="en-GB"/>
+        </w:rPr>
+        <w:t>System displays message “Cannot connect to Google Maps”.</w:t>
+      </w:r>
+    </w:p>
+    <w:p>
+      <w:pPr>
+        <w:pStyle w:val="A"/>
+        <w:numPr>
+          <w:ilvl w:val="0"/>
+          <w:numId w:val="29"/>
+        </w:numPr>
+        <w:ind w:left="1296"/>
+      </w:pPr>
+      <w:r>
+        <w:t>System removes Map and gives list of local towns/cities.</w:t>
+      </w:r>
+    </w:p>
+    <w:p>
+      <w:pPr>
+        <w:pStyle w:val="A"/>
+        <w:numPr>
+          <w:ilvl w:val="0"/>
+          <w:numId w:val="29"/>
+        </w:numPr>
+        <w:ind w:left="1296"/>
+      </w:pPr>
+      <w:r>
+        <w:t>System keeps checking for Google Maps connection</w:t>
+      </w:r>
+    </w:p>
+    <w:p>
+      <w:pPr>
+        <w:pStyle w:val="A"/>
+        <w:numPr>
+          <w:ilvl w:val="0"/>
+          <w:numId w:val="0"/>
+        </w:numPr>
+        <w:ind w:left="1296"/>
+      </w:pPr>
+      <w:r>
+        <w:t>&lt;Returns to Step 5 in Main Flow&gt;</w:t>
+      </w:r>
+    </w:p>
+    <w:p>
+      <w:pPr>
+        <w:pStyle w:val="A"/>
+        <w:numPr>
+          <w:ilvl w:val="0"/>
+          <w:numId w:val="0"/>
+        </w:numPr>
+        <w:ind w:left="936"/>
+      </w:pPr>
+    </w:p>
+    <w:p>
+      <w:pPr>
+        <w:ind w:left="576"/>
+        <w:rPr>
+          <w:b/>
+        </w:rPr>
+      </w:pPr>
+      <w:r>
+        <w:rPr>
+          <w:b/>
+        </w:rPr>
+        <w:t>Termination</w:t>
+      </w:r>
+    </w:p>
+    <w:p>
+      <w:pPr>
+        <w:ind w:left="576"/>
+        <w:rPr>
+          <w:lang w:val="en-GB"/>
+        </w:rPr>
+      </w:pPr>
+      <w:r>
+        <w:rPr>
+          <w:lang w:val="en-GB"/>
+        </w:rPr>
+        <w:t xml:space="preserve">When the Customer selects “Book”, this Use Case ends. </w:t>
+      </w:r>
+    </w:p>
+    <w:p>
+      <w:pPr>
+        <w:ind w:left="576"/>
+        <w:rPr>
+          <w:b/>
+        </w:rPr>
+      </w:pPr>
+    </w:p>
+    <w:p>
+      <w:pPr>
+        <w:ind w:left="576"/>
+        <w:rPr>
+          <w:b/>
+        </w:rPr>
+      </w:pPr>
+      <w:r>
+        <w:rPr>
+          <w:b/>
+        </w:rPr>
+        <w:t>Post condition</w:t>
+      </w:r>
+    </w:p>
+    <w:p>
+      <w:pPr>
+        <w:ind w:left="576"/>
+      </w:pPr>
+      <w:r>
+        <w:t>The System waits for Customer input.</w:t>
+      </w:r>
+    </w:p>
+    <w:p>
+      <w:pPr>
+        <w:ind w:left="576"/>
+      </w:pPr>
+    </w:p>
+    <w:p>
+      <w:pPr>
+        <w:pStyle w:val="Heading3"/>
+        <w:rPr>
+          <w:lang w:val="en-IE"/>
+        </w:rPr>
+      </w:pPr>
+      <w:r>
+        <w:rPr>
+          <w:lang w:val="en-IE"/>
+        </w:rPr>
+        <w:lastRenderedPageBreak/>
+        <w:t>Requirement 3: Book event</w:t>
+      </w:r>
+    </w:p>
+    <w:p>
+      <w:pPr>
+        <w:pStyle w:val="Heading4"/>
+        <w:tabs>
+          <w:tab w:val="clear" w:pos="1224"/>
+          <w:tab w:val="num" w:pos="1800"/>
+        </w:tabs>
+      </w:pPr>
+      <w:r>
+        <w:t>Description &amp; Priority</w:t>
+      </w:r>
+    </w:p>
+    <w:p>
+      <w:pPr>
+        <w:rPr>
+          <w:lang w:val="en-IE"/>
+        </w:rPr>
+      </w:pPr>
+      <w:r>
+        <w:rPr>
+          <w:lang w:val="en-IE"/>
+        </w:rPr>
+        <w:t>Book Event</w:t>
+      </w:r>
+      <w:r>
+        <w:rPr>
+          <w:lang w:val="en-IE"/>
+        </w:rPr>
+        <w:t xml:space="preserve"> is where a Customer books an Event. Depending on whether it’s free or not, the Customer may need to input their credit card information. This Use Case is not essential, but it would be very useful when implemented.</w:t>
+      </w:r>
+    </w:p>
+    <w:p>
+      <w:pPr>
+        <w:pStyle w:val="Heading4"/>
+        <w:tabs>
+          <w:tab w:val="clear" w:pos="1224"/>
+          <w:tab w:val="num" w:pos="1800"/>
+        </w:tabs>
+      </w:pPr>
+      <w:r>
+        <w:t xml:space="preserve">Use Case </w:t>
+      </w:r>
+    </w:p>
+    <w:p>
+      <w:pPr>
+        <w:ind w:left="576"/>
+        <w:rPr>
+          <w:lang w:val="en-IE"/>
+        </w:rPr>
+      </w:pPr>
+      <w:r>
+        <w:rPr>
+          <w:lang w:val="en-IE"/>
+        </w:rPr>
+        <w:t>Book Events</w:t>
+      </w:r>
+    </w:p>
+    <w:p>
+      <w:pPr>
+        <w:ind w:left="576"/>
+        <w:rPr>
+          <w:b/>
+          <w:lang w:val="en-GB"/>
+        </w:rPr>
+      </w:pPr>
+      <w:r>
+        <w:rPr>
+          <w:b/>
+          <w:lang w:val="en-GB"/>
+        </w:rPr>
+        <w:t>Scope</w:t>
+      </w:r>
+    </w:p>
+    <w:p>
+      <w:pPr>
+        <w:ind w:left="576"/>
+        <w:rPr>
+          <w:lang w:val="en-GB"/>
+        </w:rPr>
+      </w:pPr>
+      <w:r>
+        <w:rPr>
+          <w:lang w:val="en-GB"/>
+        </w:rPr>
+        <w:t xml:space="preserve">The scope of this use case </w:t>
+      </w:r>
+      <w:r>
+        <w:rPr>
+          <w:lang w:val="en-GB"/>
+        </w:rPr>
+        <w:t>allow Customers to book an event and go through the process of paying for it if requested.</w:t>
+      </w:r>
+      <w:r>
+        <w:rPr>
+          <w:lang w:val="en-GB"/>
+        </w:rPr>
+        <w:t xml:space="preserve"> </w:t>
+      </w:r>
+    </w:p>
+    <w:p>
+      <w:pPr>
+        <w:ind w:left="576"/>
+        <w:rPr>
+          <w:lang w:val="en-GB"/>
+        </w:rPr>
+      </w:pPr>
+      <w:r>
+        <w:rPr>
+          <w:b/>
+          <w:lang w:val="en-GB"/>
+        </w:rPr>
+        <w:t>Description</w:t>
+      </w:r>
+    </w:p>
+    <w:p>
+      <w:pPr>
+        <w:ind w:left="576"/>
+        <w:rPr>
+          <w:lang w:val="en-GB"/>
+        </w:rPr>
+      </w:pPr>
+      <w:r>
+        <w:rPr>
+          <w:lang w:val="en-GB"/>
+        </w:rPr>
+        <w:t xml:space="preserve">This use case describes the </w:t>
+      </w:r>
+      <w:r>
+        <w:rPr>
+          <w:lang w:val="en-GB"/>
+        </w:rPr>
+        <w:t>how the Customer will confirm a booking and input their credit card information if needed.</w:t>
+      </w:r>
+      <w:r>
+        <w:rPr>
+          <w:lang w:val="en-GB"/>
+        </w:rPr>
+        <w:t xml:space="preserve"> It also describes how the communication between the credit card company and the System.</w:t>
+      </w:r>
+      <w:r>
+        <w:rPr>
+          <w:lang w:val="en-GB"/>
+        </w:rPr>
+        <w:t xml:space="preserve"> A text/email confirmation message will be sent to the C</w:t>
+      </w:r>
+      <w:r>
+        <w:rPr>
+          <w:lang w:val="en-GB"/>
+        </w:rPr>
+        <w:t>ustomer on completion.</w:t>
+      </w:r>
+    </w:p>
+    <w:p>
+      <w:pPr>
+        <w:ind w:left="576"/>
+        <w:rPr>
+          <w:b/>
+          <w:lang w:val="en-GB"/>
+        </w:rPr>
+      </w:pPr>
+      <w:r>
+        <w:rPr>
+          <w:b/>
+          <w:lang w:val="en-GB"/>
+        </w:rPr>
+        <w:t>Flow Description</w:t>
+      </w:r>
+    </w:p>
+    <w:p>
+      <w:pPr>
+        <w:ind w:left="576"/>
+        <w:rPr>
+          <w:b/>
+        </w:rPr>
+      </w:pPr>
+      <w:r>
+        <w:rPr>
+          <w:b/>
+        </w:rPr>
+        <w:t>Precondition</w:t>
+      </w:r>
+    </w:p>
+    <w:p>
+      <w:pPr>
+        <w:pStyle w:val="ListParagraph"/>
+        <w:numPr>
+          <w:ilvl w:val="0"/>
+          <w:numId w:val="26"/>
+        </w:numPr>
+        <w:rPr>
+          <w:lang w:val="en-GB"/>
+        </w:rPr>
+      </w:pPr>
+      <w:r>
+        <w:rPr>
+          <w:lang w:val="en-GB"/>
+        </w:rPr>
+        <w:t>The Customer is logged in</w:t>
+      </w:r>
+      <w:r>
+        <w:rPr>
+          <w:lang w:val="en-GB"/>
+        </w:rPr>
+        <w:t>.</w:t>
+      </w:r>
+    </w:p>
+    <w:p>
+      <w:pPr>
+        <w:pStyle w:val="ListParagraph"/>
+        <w:numPr>
+          <w:ilvl w:val="0"/>
+          <w:numId w:val="26"/>
+        </w:numPr>
+        <w:rPr>
+          <w:lang w:val="en-GB"/>
+        </w:rPr>
+      </w:pPr>
+      <w:r>
+        <w:rPr>
+          <w:lang w:val="en-GB"/>
+        </w:rPr>
+        <w:t>Guest account is defined as a Customer. Guest accounts are given the username “Guest” followed by a random, unique number, e.g. Guest5256</w:t>
+      </w:r>
+    </w:p>
+    <w:p>
+      <w:pPr>
+        <w:pStyle w:val="ListParagraph"/>
+        <w:numPr>
+          <w:ilvl w:val="0"/>
+          <w:numId w:val="26"/>
+        </w:numPr>
+        <w:rPr>
+          <w:lang w:val="en-GB"/>
+        </w:rPr>
+      </w:pPr>
+      <w:r>
+        <w:rPr>
+          <w:lang w:val="en-GB"/>
+        </w:rPr>
+        <w:t>The network connectivity between the Web Application and the Serve</w:t>
+      </w:r>
+      <w:r>
+        <w:rPr>
+          <w:lang w:val="en-GB"/>
+        </w:rPr>
+        <w:t>r and/or Internet is connected.</w:t>
+      </w:r>
+    </w:p>
+    <w:p>
+      <w:pPr>
+        <w:pStyle w:val="ListParagraph"/>
+        <w:numPr>
+          <w:ilvl w:val="0"/>
+          <w:numId w:val="26"/>
+        </w:numPr>
+        <w:rPr>
+          <w:lang w:val="en-GB"/>
+        </w:rPr>
+      </w:pPr>
+      <w:r>
+        <w:rPr>
+          <w:lang w:val="en-GB"/>
+        </w:rPr>
+        <w:t>“Event page” is where information about an Event is shown for the Customer. It also contains “Return” and “Book” buttons.</w:t>
+      </w:r>
+    </w:p>
+    <w:p>
+      <w:pPr>
+        <w:pStyle w:val="ListParagraph"/>
+        <w:numPr>
+          <w:ilvl w:val="0"/>
+          <w:numId w:val="26"/>
+        </w:numPr>
+        <w:rPr>
+          <w:lang w:val="en-GB"/>
+        </w:rPr>
+      </w:pPr>
+      <w:r>
+        <w:rPr>
+          <w:lang w:val="en-GB"/>
+        </w:rPr>
+        <w:t>It is assumed that the Customer can only book one Event per booking or “transaction”.</w:t>
+      </w:r>
+    </w:p>
+    <w:p>
+      <w:pPr>
+        <w:pStyle w:val="ListParagraph"/>
+        <w:numPr>
+          <w:ilvl w:val="0"/>
+          <w:numId w:val="26"/>
+        </w:numPr>
+        <w:rPr>
+          <w:lang w:val="en-GB"/>
+        </w:rPr>
+      </w:pPr>
+      <w:r>
+        <w:rPr>
+          <w:lang w:val="en-GB"/>
+        </w:rPr>
+        <w:t>The Customer is on the Booking page and has previously searched for an event they would like.</w:t>
+      </w:r>
+    </w:p>
+    <w:p>
+      <w:pPr>
+        <w:pStyle w:val="ListParagraph"/>
+        <w:numPr>
+          <w:ilvl w:val="0"/>
+          <w:numId w:val="26"/>
+        </w:numPr>
+        <w:rPr>
+          <w:lang w:val="en-GB"/>
+        </w:rPr>
+      </w:pPr>
+      <w:r>
+        <w:rPr>
+          <w:lang w:val="en-GB"/>
+        </w:rPr>
+        <w:t>Payment Processor is the company/service that deals with actually accepting the payment.</w:t>
+      </w:r>
+    </w:p>
+    <w:p>
+      <w:pPr>
+        <w:pStyle w:val="ListParagraph"/>
+        <w:numPr>
+          <w:ilvl w:val="0"/>
+          <w:numId w:val="26"/>
+        </w:numPr>
+        <w:rPr>
+          <w:lang w:val="en-GB"/>
+        </w:rPr>
+      </w:pPr>
+      <w:r>
+        <w:rPr>
+          <w:lang w:val="en-GB"/>
+        </w:rPr>
+        <w:t xml:space="preserve">End Page is where the booking is complete. It lists the </w:t>
+      </w:r>
+      <w:r>
+        <w:rPr>
+          <w:lang w:val="en-GB"/>
+        </w:rPr>
+        <w:t>confirmed</w:t>
+      </w:r>
+      <w:r>
+        <w:rPr>
+          <w:lang w:val="en-GB"/>
+        </w:rPr>
+        <w:t xml:space="preserve"> booking. The Customer can log out or review the booking.</w:t>
+      </w:r>
+    </w:p>
+    <w:p>
+      <w:pPr>
+        <w:ind w:left="576"/>
+        <w:rPr>
+          <w:b/>
+        </w:rPr>
+      </w:pPr>
+      <w:r>
+        <w:rPr>
+          <w:b/>
+        </w:rPr>
+        <w:t>Activation</w:t>
+      </w:r>
+    </w:p>
+    <w:p>
+      <w:pPr>
+        <w:ind w:left="576"/>
+        <w:rPr>
+          <w:lang w:val="en-GB"/>
+        </w:rPr>
+      </w:pPr>
+      <w:r>
+        <w:rPr>
+          <w:lang w:val="en-GB"/>
+        </w:rPr>
+        <w:t>This use case starts when a Customer taps “</w:t>
+      </w:r>
+      <w:r>
+        <w:rPr>
+          <w:lang w:val="en-GB"/>
+        </w:rPr>
+        <w:t>Book” on the Events Page</w:t>
+      </w:r>
+      <w:r>
+        <w:rPr>
+          <w:lang w:val="en-GB"/>
+        </w:rPr>
+        <w:t>.</w:t>
+      </w:r>
+    </w:p>
+    <w:p>
+      <w:pPr>
+        <w:ind w:left="576"/>
+        <w:rPr>
+          <w:b/>
+        </w:rPr>
+      </w:pPr>
+      <w:r>
+        <w:rPr>
+          <w:b/>
+        </w:rPr>
+        <w:t>Main flow</w:t>
+      </w:r>
+    </w:p>
+    <w:p>
+      <w:pPr>
+        <w:numPr>
+          <w:ilvl w:val="0"/>
+          <w:numId w:val="30"/>
+        </w:numPr>
+        <w:spacing w:before="0" w:after="0"/>
+        <w:jc w:val="left"/>
+        <w:rPr>
+          <w:lang w:val="en-GB"/>
+        </w:rPr>
+      </w:pPr>
+      <w:r>
+        <w:rPr>
+          <w:lang w:val="en-GB"/>
+        </w:rPr>
+        <w:lastRenderedPageBreak/>
+        <w:t xml:space="preserve">The System identifies that the Customer </w:t>
+      </w:r>
+      <w:r>
+        <w:rPr>
+          <w:lang w:val="en-GB"/>
+        </w:rPr>
+        <w:t>has tapped the “Book” button.</w:t>
+      </w:r>
+    </w:p>
+    <w:p>
+      <w:pPr>
+        <w:numPr>
+          <w:ilvl w:val="0"/>
+          <w:numId w:val="30"/>
+        </w:numPr>
+        <w:spacing w:before="0" w:after="0"/>
+        <w:jc w:val="left"/>
+        <w:rPr>
+          <w:lang w:val="en-GB"/>
+        </w:rPr>
+      </w:pPr>
+      <w:r>
+        <w:rPr>
+          <w:lang w:val="en-GB"/>
+        </w:rPr>
+        <w:t>System shows Booking Page</w:t>
+      </w:r>
+    </w:p>
+    <w:p>
+      <w:pPr>
+        <w:numPr>
+          <w:ilvl w:val="0"/>
+          <w:numId w:val="30"/>
+        </w:numPr>
+        <w:spacing w:before="0" w:after="0"/>
+        <w:jc w:val="left"/>
+        <w:rPr>
+          <w:lang w:val="en-GB"/>
+        </w:rPr>
+      </w:pPr>
+      <w:r>
+        <w:rPr>
+          <w:lang w:val="en-GB"/>
+        </w:rPr>
+        <w:t>System lists event and price.</w:t>
+      </w:r>
+    </w:p>
+    <w:p>
+      <w:pPr>
         <w:spacing w:before="0" w:after="0"/>
         <w:ind w:left="1296"/>
         <w:jc w:val="left"/>
@@ -2469,168 +3246,1429 @@
         <w:rPr>
           <w:lang w:val="en-GB"/>
         </w:rPr>
-        <w:t>The system ………</w:t>
+        <w:t>&lt;See A1 &amp; A2&gt;</w:t>
+      </w:r>
+    </w:p>
+    <w:p>
+      <w:pPr>
+        <w:numPr>
+          <w:ilvl w:val="0"/>
+          <w:numId w:val="30"/>
+        </w:numPr>
+        <w:spacing w:before="0" w:after="0"/>
+        <w:jc w:val="left"/>
+        <w:rPr>
+          <w:lang w:val="en-GB"/>
+        </w:rPr>
+      </w:pPr>
+      <w:r>
+        <w:rPr>
+          <w:lang w:val="en-GB"/>
+        </w:rPr>
+        <w:t>Customer enters Credit Card information into respective fields.</w:t>
+      </w:r>
+    </w:p>
+    <w:p>
+      <w:pPr>
+        <w:numPr>
+          <w:ilvl w:val="0"/>
+          <w:numId w:val="30"/>
+        </w:numPr>
+        <w:spacing w:before="0" w:after="0"/>
+        <w:jc w:val="left"/>
+        <w:rPr>
+          <w:lang w:val="en-GB"/>
+        </w:rPr>
+      </w:pPr>
+      <w:r>
+        <w:rPr>
+          <w:lang w:val="en-GB"/>
+        </w:rPr>
+        <w:t>Customer selects “Continue”.</w:t>
+      </w:r>
+    </w:p>
+    <w:p>
+      <w:pPr>
+        <w:numPr>
+          <w:ilvl w:val="0"/>
+          <w:numId w:val="30"/>
+        </w:numPr>
+        <w:spacing w:before="0" w:after="0"/>
+        <w:jc w:val="left"/>
+        <w:rPr>
+          <w:lang w:val="en-GB"/>
+        </w:rPr>
+      </w:pPr>
+      <w:r>
+        <w:rPr>
+          <w:lang w:val="en-GB"/>
+        </w:rPr>
+        <w:t>System sends credit card information to Payment Processor</w:t>
+      </w:r>
+    </w:p>
+    <w:p>
+      <w:pPr>
+        <w:spacing w:before="0" w:after="0"/>
+        <w:ind w:left="1296"/>
+        <w:jc w:val="left"/>
+        <w:rPr>
+          <w:lang w:val="en-GB"/>
+        </w:rPr>
+      </w:pPr>
+      <w:r>
+        <w:rPr>
+          <w:lang w:val="en-GB"/>
+        </w:rPr>
+        <w:t>&lt;See A3</w:t>
+      </w:r>
+      <w:r>
+        <w:rPr>
+          <w:lang w:val="en-GB"/>
+        </w:rPr>
+        <w:t xml:space="preserve"> &amp; E1</w:t>
+      </w:r>
+      <w:r>
+        <w:rPr>
+          <w:lang w:val="en-GB"/>
+        </w:rPr>
+        <w:t>&gt;</w:t>
+      </w:r>
+    </w:p>
+    <w:p>
+      <w:pPr>
+        <w:numPr>
+          <w:ilvl w:val="0"/>
+          <w:numId w:val="30"/>
+        </w:numPr>
+        <w:spacing w:before="0" w:after="0"/>
+        <w:jc w:val="left"/>
+        <w:rPr>
+          <w:lang w:val="en-GB"/>
+        </w:rPr>
+      </w:pPr>
+      <w:r>
+        <w:rPr>
+          <w:lang w:val="en-GB"/>
+        </w:rPr>
+        <w:t>Payment Processor confirms payment.</w:t>
+      </w:r>
+    </w:p>
+    <w:p>
+      <w:pPr>
+        <w:numPr>
+          <w:ilvl w:val="0"/>
+          <w:numId w:val="30"/>
+        </w:numPr>
+        <w:spacing w:before="0" w:after="0"/>
+        <w:jc w:val="left"/>
+        <w:rPr>
+          <w:lang w:val="en-GB"/>
+        </w:rPr>
+      </w:pPr>
+      <w:r>
+        <w:rPr>
+          <w:lang w:val="en-GB"/>
+        </w:rPr>
+        <w:t>System sends confirmation to Customer’s email or via SMS.</w:t>
+      </w:r>
+    </w:p>
+    <w:p>
+      <w:pPr>
+        <w:numPr>
+          <w:ilvl w:val="0"/>
+          <w:numId w:val="30"/>
+        </w:numPr>
+        <w:spacing w:before="0" w:after="0"/>
+        <w:jc w:val="left"/>
+        <w:rPr>
+          <w:lang w:val="en-GB"/>
+        </w:rPr>
+      </w:pPr>
+      <w:r>
+        <w:rPr>
+          <w:lang w:val="en-GB"/>
+        </w:rPr>
+        <w:t xml:space="preserve">System </w:t>
+      </w:r>
+      <w:r>
+        <w:rPr>
+          <w:lang w:val="en-GB"/>
+        </w:rPr>
+        <w:t xml:space="preserve">shows End Page. </w:t>
+      </w:r>
+    </w:p>
+    <w:p>
+      <w:pPr>
+        <w:numPr>
+          <w:ilvl w:val="0"/>
+          <w:numId w:val="30"/>
+        </w:numPr>
+        <w:spacing w:before="0" w:after="0"/>
+        <w:jc w:val="left"/>
+        <w:rPr>
+          <w:lang w:val="en-GB"/>
+        </w:rPr>
+      </w:pPr>
+      <w:r>
+        <w:rPr>
+          <w:lang w:val="en-GB"/>
+        </w:rPr>
+        <w:t xml:space="preserve">If no input from user within 60 seconds, the System logs the user out. </w:t>
+      </w:r>
+    </w:p>
+    <w:p>
+      <w:pPr>
+        <w:ind w:left="576"/>
+        <w:rPr>
+          <w:b/>
+        </w:rPr>
+      </w:pPr>
+      <w:r>
+        <w:rPr>
+          <w:b/>
+        </w:rPr>
+        <w:t>Alternate flow</w:t>
+      </w:r>
+    </w:p>
+    <w:p>
+      <w:pPr>
+        <w:pStyle w:val="A"/>
+        <w:numPr>
+          <w:ilvl w:val="0"/>
+          <w:numId w:val="0"/>
+        </w:numPr>
+        <w:ind w:left="933" w:hanging="357"/>
+      </w:pPr>
+      <w:r>
+        <w:t>A</w:t>
       </w:r>
       <w:proofErr w:type="gramStart"/>
       <w:r>
-        <w:rPr>
-          <w:lang w:val="en-GB"/>
-        </w:rPr>
-        <w:t>…..</w:t>
+        <w:t>1 :</w:t>
       </w:r>
       <w:proofErr w:type="gramEnd"/>
+      <w:r>
+        <w:t xml:space="preserve"> </w:t>
+      </w:r>
+      <w:r>
+        <w:t>Event is free.</w:t>
+      </w:r>
+    </w:p>
+    <w:p>
+      <w:pPr>
+        <w:numPr>
+          <w:ilvl w:val="0"/>
+          <w:numId w:val="32"/>
+        </w:numPr>
+        <w:spacing w:before="0" w:after="0"/>
+        <w:jc w:val="left"/>
+        <w:rPr>
+          <w:lang w:val="en-GB"/>
+        </w:rPr>
+      </w:pPr>
+      <w:r>
+        <w:rPr>
+          <w:lang w:val="en-GB"/>
+        </w:rPr>
+        <w:t>System hides Credit Card information input boxes.</w:t>
+      </w:r>
+    </w:p>
+    <w:p>
+      <w:pPr>
+        <w:spacing w:before="0" w:after="0"/>
+        <w:ind w:left="1293"/>
+        <w:jc w:val="left"/>
+        <w:rPr>
+          <w:lang w:val="en-GB"/>
+        </w:rPr>
+      </w:pPr>
+      <w:r>
+        <w:rPr>
+          <w:lang w:val="en-GB"/>
+        </w:rPr>
+        <w:t>&lt;Returns</w:t>
+      </w:r>
+      <w:r>
+        <w:rPr>
+          <w:lang w:val="en-GB"/>
+        </w:rPr>
+        <w:t xml:space="preserve"> to Step 8</w:t>
+      </w:r>
+      <w:r>
+        <w:rPr>
+          <w:lang w:val="en-GB"/>
+        </w:rPr>
+        <w:t xml:space="preserve"> in Main Flow&gt;</w:t>
+      </w:r>
+    </w:p>
+    <w:p>
+      <w:pPr>
+        <w:spacing w:before="0" w:after="0"/>
+        <w:ind w:left="1293"/>
+        <w:jc w:val="left"/>
+        <w:rPr>
+          <w:lang w:val="en-GB"/>
+        </w:rPr>
+      </w:pPr>
     </w:p>
     <w:p>
       <w:pPr>
         <w:pStyle w:val="A"/>
         <w:numPr>
           <w:ilvl w:val="0"/>
-          <w:numId w:val="28"/>
-        </w:numPr>
+          <w:numId w:val="0"/>
+        </w:numPr>
+        <w:ind w:left="933" w:hanging="357"/>
+      </w:pPr>
+      <w:r>
+        <w:t>A</w:t>
+      </w:r>
+      <w:proofErr w:type="gramStart"/>
+      <w:r>
+        <w:t>2</w:t>
+      </w:r>
+      <w:r>
+        <w:t xml:space="preserve"> :</w:t>
+      </w:r>
+      <w:proofErr w:type="gramEnd"/>
+      <w:r>
+        <w:t xml:space="preserve"> </w:t>
+      </w:r>
+      <w:r>
+        <w:t xml:space="preserve">Business has selected that user can pay at the Event. </w:t>
+      </w:r>
+    </w:p>
+    <w:p>
+      <w:pPr>
+        <w:numPr>
+          <w:ilvl w:val="0"/>
+          <w:numId w:val="35"/>
+        </w:numPr>
+        <w:spacing w:before="0" w:after="0"/>
+        <w:jc w:val="left"/>
+        <w:rPr>
+          <w:lang w:val="en-GB"/>
+        </w:rPr>
+      </w:pPr>
+      <w:r>
+        <w:rPr>
+          <w:lang w:val="en-GB"/>
+        </w:rPr>
+        <w:t>System displays message “Would you like to pay at the Event?”</w:t>
+      </w:r>
+    </w:p>
+    <w:p>
+      <w:pPr>
+        <w:numPr>
+          <w:ilvl w:val="0"/>
+          <w:numId w:val="35"/>
+        </w:numPr>
+        <w:spacing w:before="0" w:after="0"/>
+        <w:jc w:val="left"/>
+        <w:rPr>
+          <w:lang w:val="en-GB"/>
+        </w:rPr>
+      </w:pPr>
+      <w:r>
+        <w:rPr>
+          <w:lang w:val="en-GB"/>
+        </w:rPr>
+        <w:t xml:space="preserve">If no -&gt; </w:t>
+      </w:r>
+      <w:r>
+        <w:rPr>
+          <w:lang w:val="en-GB"/>
+        </w:rPr>
+        <w:t>Returns to Step 5 in Main Flow</w:t>
+      </w:r>
+    </w:p>
+    <w:p>
+      <w:pPr>
+        <w:pStyle w:val="ListParagraph"/>
+        <w:numPr>
+          <w:ilvl w:val="0"/>
+          <w:numId w:val="32"/>
+        </w:numPr>
+        <w:spacing w:before="0" w:after="0"/>
+        <w:jc w:val="left"/>
+        <w:rPr>
+          <w:lang w:val="en-GB"/>
+        </w:rPr>
+      </w:pPr>
+      <w:r>
+        <w:rPr>
+          <w:lang w:val="en-GB"/>
+        </w:rPr>
+        <w:t>If yes -&gt; Returns to Step 8</w:t>
+      </w:r>
+      <w:r>
+        <w:rPr>
+          <w:lang w:val="en-GB"/>
+        </w:rPr>
+        <w:t xml:space="preserve"> in Main Flow</w:t>
+      </w:r>
+    </w:p>
+    <w:p>
+      <w:pPr>
+        <w:pStyle w:val="ListParagraph"/>
+        <w:spacing w:before="0" w:after="0"/>
+        <w:ind w:left="1293"/>
+        <w:jc w:val="left"/>
+        <w:rPr>
+          <w:lang w:val="en-GB"/>
+        </w:rPr>
+      </w:pPr>
+      <w:r>
+        <w:rPr>
+          <w:lang w:val="en-GB"/>
+        </w:rPr>
+        <w:t>(Note, this would be hidden if Business does not allow Customers to pay at the Event)</w:t>
+      </w:r>
+    </w:p>
+    <w:p>
+      <w:pPr>
+        <w:spacing w:before="0" w:after="0"/>
+        <w:ind w:left="1293"/>
+        <w:jc w:val="left"/>
+        <w:rPr>
+          <w:lang w:val="en-GB"/>
+        </w:rPr>
+      </w:pPr>
+    </w:p>
+    <w:p>
+      <w:pPr>
+        <w:spacing w:before="0" w:after="0"/>
+        <w:ind w:left="1293"/>
+        <w:jc w:val="left"/>
+        <w:rPr>
+          <w:lang w:val="en-GB"/>
+        </w:rPr>
+      </w:pPr>
+    </w:p>
+    <w:p>
+      <w:pPr>
+        <w:pStyle w:val="A"/>
+        <w:numPr>
+          <w:ilvl w:val="0"/>
+          <w:numId w:val="0"/>
+        </w:numPr>
+        <w:ind w:left="933" w:hanging="357"/>
+      </w:pPr>
+      <w:r>
+        <w:t>A</w:t>
+      </w:r>
+      <w:proofErr w:type="gramStart"/>
+      <w:r>
+        <w:t>3</w:t>
+      </w:r>
+      <w:r>
+        <w:t xml:space="preserve"> :</w:t>
+      </w:r>
+      <w:proofErr w:type="gramEnd"/>
+      <w:r>
+        <w:t xml:space="preserve"> </w:t>
+      </w:r>
+      <w:r>
+        <w:t>Payment Processor declines card.</w:t>
+      </w:r>
+      <w:r>
+        <w:t>.</w:t>
+      </w:r>
+    </w:p>
+    <w:p>
+      <w:pPr>
+        <w:numPr>
+          <w:ilvl w:val="0"/>
+          <w:numId w:val="34"/>
+        </w:numPr>
+        <w:spacing w:before="0" w:after="0"/>
+        <w:jc w:val="left"/>
+        <w:rPr>
+          <w:lang w:val="en-GB"/>
+        </w:rPr>
+      </w:pPr>
+      <w:r>
+        <w:rPr>
+          <w:lang w:val="en-GB"/>
+        </w:rPr>
+        <w:t>Payment Processor declines payment</w:t>
+      </w:r>
+    </w:p>
+    <w:p>
+      <w:pPr>
+        <w:numPr>
+          <w:ilvl w:val="0"/>
+          <w:numId w:val="34"/>
+        </w:numPr>
+        <w:spacing w:before="0" w:after="0"/>
+        <w:jc w:val="left"/>
+        <w:rPr>
+          <w:lang w:val="en-GB"/>
+        </w:rPr>
+      </w:pPr>
+      <w:r>
+        <w:rPr>
+          <w:lang w:val="en-GB"/>
+        </w:rPr>
+        <w:t>System displays message: “Your payment has been declined”</w:t>
+      </w:r>
+    </w:p>
+    <w:p>
+      <w:pPr>
+        <w:numPr>
+          <w:ilvl w:val="0"/>
+          <w:numId w:val="34"/>
+        </w:numPr>
+        <w:spacing w:before="0" w:after="0"/>
+        <w:jc w:val="left"/>
+        <w:rPr>
+          <w:lang w:val="en-GB"/>
+        </w:rPr>
+      </w:pPr>
+      <w:r>
+        <w:rPr>
+          <w:lang w:val="en-GB"/>
+        </w:rPr>
+        <w:t>Customer selects OK.</w:t>
+      </w:r>
+    </w:p>
+    <w:p>
+      <w:pPr>
+        <w:spacing w:before="0" w:after="0"/>
+        <w:ind w:left="1293"/>
+        <w:jc w:val="left"/>
+        <w:rPr>
+          <w:lang w:val="en-GB"/>
+        </w:rPr>
+      </w:pPr>
+      <w:r>
+        <w:rPr>
+          <w:lang w:val="en-GB"/>
+        </w:rPr>
+        <w:t>&lt;</w:t>
+      </w:r>
+      <w:r>
+        <w:rPr>
+          <w:lang w:val="en-GB"/>
+        </w:rPr>
+        <w:t>Returns</w:t>
+      </w:r>
+      <w:r>
+        <w:rPr>
+          <w:lang w:val="en-GB"/>
+        </w:rPr>
+        <w:t xml:space="preserve"> to Step 3</w:t>
+      </w:r>
+      <w:r>
+        <w:rPr>
+          <w:lang w:val="en-GB"/>
+        </w:rPr>
+        <w:t xml:space="preserve"> in Main Flow&gt;</w:t>
+      </w:r>
+    </w:p>
+    <w:p>
+      <w:pPr>
+        <w:spacing w:before="0" w:after="0"/>
+        <w:ind w:left="1293"/>
+        <w:jc w:val="left"/>
+        <w:rPr>
+          <w:lang w:val="en-GB"/>
+        </w:rPr>
+      </w:pPr>
+    </w:p>
+    <w:p>
+      <w:pPr>
+        <w:ind w:left="576"/>
+        <w:rPr>
+          <w:b/>
+        </w:rPr>
+      </w:pPr>
+      <w:r>
+        <w:rPr>
+          <w:b/>
+        </w:rPr>
+        <w:t>Exceptional flow</w:t>
+      </w:r>
+    </w:p>
+    <w:p>
+      <w:pPr>
+        <w:pStyle w:val="A"/>
+        <w:numPr>
+          <w:ilvl w:val="0"/>
+          <w:numId w:val="0"/>
+        </w:numPr>
+        <w:ind w:left="933" w:hanging="357"/>
+      </w:pPr>
+      <w:r>
+        <w:t>E</w:t>
+      </w:r>
+      <w:proofErr w:type="gramStart"/>
+      <w:r>
+        <w:t>1 :</w:t>
+      </w:r>
+      <w:proofErr w:type="gramEnd"/>
+      <w:r>
+        <w:t xml:space="preserve"> </w:t>
+      </w:r>
+      <w:r>
+        <w:t>Payme</w:t>
+      </w:r>
+      <w:r>
+        <w:t>nt Processor cannot be reached (e.g. Server down)</w:t>
+      </w:r>
+    </w:p>
+    <w:p>
+      <w:pPr>
+        <w:numPr>
+          <w:ilvl w:val="0"/>
+          <w:numId w:val="36"/>
+        </w:numPr>
+        <w:spacing w:before="0" w:after="0"/>
+        <w:jc w:val="left"/>
+      </w:pPr>
+      <w:r>
+        <w:rPr>
+          <w:lang w:val="en-GB"/>
+        </w:rPr>
+        <w:t>System displays message “</w:t>
+      </w:r>
+      <w:r>
+        <w:rPr>
+          <w:lang w:val="en-GB"/>
+        </w:rPr>
+        <w:t>Cannot process your payment. Please try again later.”</w:t>
+      </w:r>
+    </w:p>
+    <w:p>
+      <w:pPr>
+        <w:spacing w:before="0" w:after="0"/>
+        <w:ind w:left="1293"/>
+        <w:jc w:val="left"/>
+      </w:pPr>
+      <w:r>
+        <w:t>&lt;Returns to Step 5</w:t>
+      </w:r>
+      <w:r>
+        <w:t xml:space="preserve"> in Main Flow&gt;</w:t>
+      </w:r>
+    </w:p>
+    <w:p>
+      <w:pPr>
+        <w:spacing w:before="0" w:after="0"/>
+        <w:ind w:left="1293"/>
+        <w:jc w:val="left"/>
+        <w:rPr>
+          <w:lang w:val="en-GB"/>
+        </w:rPr>
+      </w:pPr>
+    </w:p>
+    <w:p>
+      <w:pPr>
+        <w:ind w:left="576"/>
+        <w:rPr>
+          <w:b/>
+        </w:rPr>
+      </w:pPr>
+      <w:r>
+        <w:rPr>
+          <w:b/>
+        </w:rPr>
+        <w:t>Termination</w:t>
+      </w:r>
+    </w:p>
+    <w:p>
+      <w:pPr>
+        <w:ind w:left="576"/>
+        <w:rPr>
+          <w:lang w:val="en-GB"/>
+        </w:rPr>
+      </w:pPr>
+      <w:r>
+        <w:rPr>
+          <w:lang w:val="en-GB"/>
+        </w:rPr>
+        <w:lastRenderedPageBreak/>
+        <w:t xml:space="preserve">When the Customer </w:t>
+      </w:r>
+      <w:r>
+        <w:rPr>
+          <w:lang w:val="en-GB"/>
+        </w:rPr>
+        <w:t>logs out or is logged out by the System, this Use Case Ends.</w:t>
+      </w:r>
+    </w:p>
+    <w:p>
+      <w:pPr>
+        <w:ind w:left="576"/>
+        <w:rPr>
+          <w:b/>
+        </w:rPr>
+      </w:pPr>
+    </w:p>
+    <w:p>
+      <w:pPr>
+        <w:ind w:left="576"/>
+        <w:rPr>
+          <w:b/>
+        </w:rPr>
+      </w:pPr>
+      <w:r>
+        <w:rPr>
+          <w:b/>
+        </w:rPr>
+        <w:t>Post condition</w:t>
+      </w:r>
+    </w:p>
+    <w:p>
+      <w:pPr>
+        <w:ind w:left="576"/>
+      </w:pPr>
+      <w:r>
+        <w:t>The System returns to the Main Page and waits for input.</w:t>
+      </w:r>
+    </w:p>
+    <w:p>
+      <w:pPr>
+        <w:ind w:left="576"/>
+      </w:pPr>
+    </w:p>
+    <w:p>
+      <w:pPr>
+        <w:pStyle w:val="Heading3"/>
+        <w:rPr>
+          <w:lang w:val="en-IE"/>
+        </w:rPr>
+      </w:pPr>
+      <w:r>
+        <w:rPr>
+          <w:lang w:val="en-IE"/>
+        </w:rPr>
+        <w:t xml:space="preserve">Requirement 3: </w:t>
+      </w:r>
+      <w:r>
+        <w:rPr>
+          <w:lang w:val="en-IE"/>
+        </w:rPr>
+        <w:t>Customer Account</w:t>
+      </w:r>
+    </w:p>
+    <w:p>
+      <w:pPr>
+        <w:pStyle w:val="Heading4"/>
+        <w:tabs>
+          <w:tab w:val="clear" w:pos="1224"/>
+          <w:tab w:val="num" w:pos="1800"/>
+        </w:tabs>
+      </w:pPr>
+      <w:r>
+        <w:t>Description &amp; Priority</w:t>
+      </w:r>
+    </w:p>
+    <w:p>
+      <w:pPr>
+        <w:rPr>
+          <w:lang w:val="en-IE"/>
+        </w:rPr>
+      </w:pPr>
+      <w:r>
+        <w:rPr>
+          <w:lang w:val="en-IE"/>
+        </w:rPr>
+        <w:t>Customer account is where a Customer can create an account. It is not necessary for a Customer to create an account, but it is a useful tool.</w:t>
+      </w:r>
+    </w:p>
+    <w:p>
+      <w:pPr>
+        <w:pStyle w:val="Heading4"/>
+        <w:tabs>
+          <w:tab w:val="clear" w:pos="1224"/>
+          <w:tab w:val="num" w:pos="1800"/>
+        </w:tabs>
+      </w:pPr>
+      <w:r>
+        <w:t xml:space="preserve">Use Case </w:t>
+      </w:r>
+    </w:p>
+    <w:p>
+      <w:pPr>
+        <w:ind w:left="576"/>
+        <w:rPr>
+          <w:lang w:val="en-IE"/>
+        </w:rPr>
+      </w:pPr>
+      <w:r>
+        <w:rPr>
+          <w:lang w:val="en-IE"/>
+        </w:rPr>
+        <w:t>Customer Account</w:t>
+      </w:r>
+    </w:p>
+    <w:p>
+      <w:pPr>
+        <w:ind w:left="576"/>
+        <w:rPr>
+          <w:b/>
+          <w:lang w:val="en-GB"/>
+        </w:rPr>
+      </w:pPr>
+      <w:r>
+        <w:rPr>
+          <w:b/>
+          <w:lang w:val="en-GB"/>
+        </w:rPr>
+        <w:t>Scope</w:t>
+      </w:r>
+    </w:p>
+    <w:p>
+      <w:pPr>
+        <w:ind w:left="576"/>
+        <w:rPr>
+          <w:lang w:val="en-GB"/>
+        </w:rPr>
+      </w:pPr>
+      <w:r>
+        <w:rPr>
+          <w:lang w:val="en-GB"/>
+        </w:rPr>
+        <w:t xml:space="preserve">The scope of this use case allow Customers to </w:t>
+      </w:r>
+      <w:r>
+        <w:rPr>
+          <w:lang w:val="en-GB"/>
+        </w:rPr>
+        <w:t xml:space="preserve">create an account. </w:t>
+      </w:r>
+    </w:p>
+    <w:p>
+      <w:pPr>
+        <w:ind w:left="576"/>
+        <w:rPr>
+          <w:lang w:val="en-GB"/>
+        </w:rPr>
+      </w:pPr>
+      <w:r>
+        <w:rPr>
+          <w:b/>
+          <w:lang w:val="en-GB"/>
+        </w:rPr>
+        <w:t>Description</w:t>
+      </w:r>
+    </w:p>
+    <w:p>
+      <w:pPr>
+        <w:ind w:left="576"/>
+        <w:rPr>
+          <w:lang w:val="en-GB"/>
+        </w:rPr>
+      </w:pPr>
+      <w:r>
+        <w:rPr>
+          <w:lang w:val="en-GB"/>
+        </w:rPr>
+        <w:t xml:space="preserve">This use case describes the how the Customer </w:t>
+      </w:r>
+      <w:r>
+        <w:rPr>
+          <w:lang w:val="en-GB"/>
+        </w:rPr>
+        <w:t xml:space="preserve">is able to create an account. If the Customer is a Guest, they can create an account from any page, e.g. Events Page, Booking Page, etc. </w:t>
+      </w:r>
+    </w:p>
+    <w:p>
+      <w:pPr>
+        <w:ind w:left="576"/>
+        <w:rPr>
+          <w:b/>
+          <w:lang w:val="en-GB"/>
+        </w:rPr>
+      </w:pPr>
+      <w:r>
+        <w:rPr>
+          <w:b/>
+          <w:lang w:val="en-GB"/>
+        </w:rPr>
+        <w:t>Flow Description</w:t>
+      </w:r>
+    </w:p>
+    <w:p>
+      <w:pPr>
+        <w:ind w:left="576"/>
+        <w:rPr>
+          <w:b/>
+        </w:rPr>
+      </w:pPr>
+      <w:r>
+        <w:rPr>
+          <w:b/>
+        </w:rPr>
+        <w:t>Precondition</w:t>
+      </w:r>
+    </w:p>
+    <w:p>
+      <w:pPr>
+        <w:pStyle w:val="ListParagraph"/>
+        <w:numPr>
+          <w:ilvl w:val="0"/>
+          <w:numId w:val="26"/>
+        </w:numPr>
+        <w:rPr>
+          <w:lang w:val="en-GB"/>
+        </w:rPr>
+      </w:pPr>
+      <w:r>
+        <w:rPr>
+          <w:lang w:val="en-GB"/>
+        </w:rPr>
+        <w:t>The network/Internet is connected.</w:t>
+      </w:r>
+    </w:p>
+    <w:p>
+      <w:pPr>
+        <w:ind w:left="576"/>
+        <w:rPr>
+          <w:b/>
+        </w:rPr>
+      </w:pPr>
+      <w:r>
+        <w:rPr>
+          <w:b/>
+        </w:rPr>
+        <w:t>Activation</w:t>
+      </w:r>
+    </w:p>
+    <w:p>
+      <w:pPr>
+        <w:ind w:left="576"/>
+        <w:rPr>
+          <w:lang w:val="en-GB"/>
+        </w:rPr>
+      </w:pPr>
+      <w:r>
+        <w:rPr>
+          <w:lang w:val="en-GB"/>
+        </w:rPr>
+        <w:t>This use case stars when a Customer selects “Sign up” from the main page.</w:t>
+      </w:r>
+    </w:p>
+    <w:p>
+      <w:pPr>
+        <w:ind w:left="576"/>
+        <w:rPr>
+          <w:b/>
+        </w:rPr>
+      </w:pPr>
+      <w:r>
+        <w:rPr>
+          <w:b/>
+        </w:rPr>
+        <w:t>Main flow</w:t>
+      </w:r>
+    </w:p>
+    <w:p>
+      <w:pPr>
+        <w:numPr>
+          <w:ilvl w:val="0"/>
+          <w:numId w:val="37"/>
+        </w:numPr>
+        <w:spacing w:before="0" w:after="0"/>
+        <w:jc w:val="left"/>
+        <w:rPr>
+          <w:lang w:val="en-GB"/>
+        </w:rPr>
+      </w:pPr>
+      <w:r>
+        <w:rPr>
+          <w:lang w:val="en-GB"/>
+        </w:rPr>
+        <w:t>The Customer sel</w:t>
+      </w:r>
+      <w:bookmarkStart w:id="5" w:name="_GoBack"/>
+      <w:bookmarkEnd w:id="5"/>
+    </w:p>
+    <w:p>
+      <w:pPr>
+        <w:ind w:left="576"/>
+        <w:rPr>
+          <w:b/>
+        </w:rPr>
+      </w:pPr>
+      <w:r>
+        <w:rPr>
+          <w:b/>
+        </w:rPr>
+        <w:t>Alternate flow</w:t>
+      </w:r>
+    </w:p>
+    <w:p>
+      <w:pPr>
+        <w:pStyle w:val="A"/>
+        <w:numPr>
+          <w:ilvl w:val="0"/>
+          <w:numId w:val="0"/>
+        </w:numPr>
+        <w:ind w:left="933" w:hanging="357"/>
+      </w:pPr>
+      <w:r>
+        <w:t>A</w:t>
+      </w:r>
+      <w:proofErr w:type="gramStart"/>
+      <w:r>
+        <w:t>1 :</w:t>
+      </w:r>
+      <w:proofErr w:type="gramEnd"/>
+      <w:r>
+        <w:t xml:space="preserve"> Event is free.</w:t>
+      </w:r>
+    </w:p>
+    <w:p>
+      <w:pPr>
+        <w:numPr>
+          <w:ilvl w:val="0"/>
+          <w:numId w:val="32"/>
+        </w:numPr>
+        <w:spacing w:before="0" w:after="0"/>
+        <w:jc w:val="left"/>
+        <w:rPr>
+          <w:lang w:val="en-GB"/>
+        </w:rPr>
+      </w:pPr>
+      <w:r>
+        <w:rPr>
+          <w:lang w:val="en-GB"/>
+        </w:rPr>
+        <w:t>System hides Credit Card information input boxes.</w:t>
+      </w:r>
+    </w:p>
+    <w:p>
+      <w:pPr>
+        <w:spacing w:before="0" w:after="0"/>
+        <w:ind w:left="1293"/>
+        <w:jc w:val="left"/>
+        <w:rPr>
+          <w:lang w:val="en-GB"/>
+        </w:rPr>
+      </w:pPr>
+      <w:r>
+        <w:rPr>
+          <w:lang w:val="en-GB"/>
+        </w:rPr>
+        <w:t>&lt;Returns to Step 8 in Main Flow&gt;</w:t>
+      </w:r>
+    </w:p>
+    <w:p>
+      <w:pPr>
+        <w:spacing w:before="0" w:after="0"/>
+        <w:ind w:left="1293"/>
+        <w:jc w:val="left"/>
+        <w:rPr>
+          <w:lang w:val="en-GB"/>
+        </w:rPr>
+      </w:pPr>
+    </w:p>
+    <w:p>
+      <w:pPr>
+        <w:pStyle w:val="A"/>
+        <w:numPr>
+          <w:ilvl w:val="0"/>
+          <w:numId w:val="0"/>
+        </w:numPr>
+        <w:ind w:left="933" w:hanging="357"/>
+      </w:pPr>
+      <w:r>
+        <w:t>A</w:t>
+      </w:r>
+      <w:proofErr w:type="gramStart"/>
+      <w:r>
+        <w:t>2 :</w:t>
+      </w:r>
+      <w:proofErr w:type="gramEnd"/>
+      <w:r>
+        <w:t xml:space="preserve"> Business has selected that user can pay at the Event. </w:t>
+      </w:r>
+    </w:p>
+    <w:p>
+      <w:pPr>
+        <w:numPr>
+          <w:ilvl w:val="0"/>
+          <w:numId w:val="35"/>
+        </w:numPr>
+        <w:spacing w:before="0" w:after="0"/>
+        <w:jc w:val="left"/>
+        <w:rPr>
+          <w:lang w:val="en-GB"/>
+        </w:rPr>
+      </w:pPr>
+      <w:r>
+        <w:rPr>
+          <w:lang w:val="en-GB"/>
+        </w:rPr>
+        <w:t>System displays message “Would you like to pay at the Event?”</w:t>
+      </w:r>
+    </w:p>
+    <w:p>
+      <w:pPr>
+        <w:numPr>
+          <w:ilvl w:val="0"/>
+          <w:numId w:val="35"/>
+        </w:numPr>
+        <w:spacing w:before="0" w:after="0"/>
+        <w:jc w:val="left"/>
+        <w:rPr>
+          <w:lang w:val="en-GB"/>
+        </w:rPr>
+      </w:pPr>
+      <w:r>
+        <w:rPr>
+          <w:lang w:val="en-GB"/>
+        </w:rPr>
+        <w:lastRenderedPageBreak/>
+        <w:t>If no -&gt; Returns to Step 5 in Main Flow</w:t>
+      </w:r>
+    </w:p>
+    <w:p>
+      <w:pPr>
+        <w:pStyle w:val="ListParagraph"/>
+        <w:numPr>
+          <w:ilvl w:val="0"/>
+          <w:numId w:val="32"/>
+        </w:numPr>
+        <w:spacing w:before="0" w:after="0"/>
+        <w:jc w:val="left"/>
+        <w:rPr>
+          <w:lang w:val="en-GB"/>
+        </w:rPr>
+      </w:pPr>
+      <w:r>
+        <w:rPr>
+          <w:lang w:val="en-GB"/>
+        </w:rPr>
+        <w:t>If yes -&gt; Returns to Step 8</w:t>
+      </w:r>
+      <w:r>
+        <w:rPr>
+          <w:lang w:val="en-GB"/>
+        </w:rPr>
+        <w:t xml:space="preserve"> in Main Flow</w:t>
+      </w:r>
+    </w:p>
+    <w:p>
+      <w:pPr>
+        <w:pStyle w:val="ListParagraph"/>
+        <w:spacing w:before="0" w:after="0"/>
+        <w:ind w:left="1293"/>
+        <w:jc w:val="left"/>
+        <w:rPr>
+          <w:lang w:val="en-GB"/>
+        </w:rPr>
+      </w:pPr>
+      <w:r>
+        <w:rPr>
+          <w:lang w:val="en-GB"/>
+        </w:rPr>
+        <w:t>(Note, this would be hidden if Business does not allow Customers to pay at the Event)</w:t>
+      </w:r>
+    </w:p>
+    <w:p>
+      <w:pPr>
+        <w:spacing w:before="0" w:after="0"/>
+        <w:ind w:left="1293"/>
+        <w:jc w:val="left"/>
+        <w:rPr>
+          <w:lang w:val="en-GB"/>
+        </w:rPr>
+      </w:pPr>
+    </w:p>
+    <w:p>
+      <w:pPr>
+        <w:spacing w:before="0" w:after="0"/>
+        <w:ind w:left="1293"/>
+        <w:jc w:val="left"/>
+        <w:rPr>
+          <w:lang w:val="en-GB"/>
+        </w:rPr>
+      </w:pPr>
+    </w:p>
+    <w:p>
+      <w:pPr>
+        <w:pStyle w:val="A"/>
+        <w:numPr>
+          <w:ilvl w:val="0"/>
+          <w:numId w:val="0"/>
+        </w:numPr>
+        <w:ind w:left="933" w:hanging="357"/>
+      </w:pPr>
+      <w:r>
+        <w:t>A</w:t>
+      </w:r>
+      <w:proofErr w:type="gramStart"/>
+      <w:r>
+        <w:t>3 :</w:t>
+      </w:r>
+      <w:proofErr w:type="gramEnd"/>
+      <w:r>
+        <w:t xml:space="preserve"> Payment Processor declines card..</w:t>
+      </w:r>
+    </w:p>
+    <w:p>
+      <w:pPr>
+        <w:numPr>
+          <w:ilvl w:val="0"/>
+          <w:numId w:val="34"/>
+        </w:numPr>
+        <w:spacing w:before="0" w:after="0"/>
+        <w:jc w:val="left"/>
+        <w:rPr>
+          <w:lang w:val="en-GB"/>
+        </w:rPr>
+      </w:pPr>
+      <w:r>
+        <w:rPr>
+          <w:lang w:val="en-GB"/>
+        </w:rPr>
+        <w:t>Payment Processor declines payment</w:t>
+      </w:r>
+    </w:p>
+    <w:p>
+      <w:pPr>
+        <w:numPr>
+          <w:ilvl w:val="0"/>
+          <w:numId w:val="34"/>
+        </w:numPr>
+        <w:spacing w:before="0" w:after="0"/>
+        <w:jc w:val="left"/>
+        <w:rPr>
+          <w:lang w:val="en-GB"/>
+        </w:rPr>
+      </w:pPr>
+      <w:r>
+        <w:rPr>
+          <w:lang w:val="en-GB"/>
+        </w:rPr>
+        <w:t>System displays message: “Your payment has been declined”</w:t>
+      </w:r>
+    </w:p>
+    <w:p>
+      <w:pPr>
+        <w:numPr>
+          <w:ilvl w:val="0"/>
+          <w:numId w:val="34"/>
+        </w:numPr>
+        <w:spacing w:before="0" w:after="0"/>
+        <w:jc w:val="left"/>
+        <w:rPr>
+          <w:lang w:val="en-GB"/>
+        </w:rPr>
+      </w:pPr>
+      <w:r>
+        <w:rPr>
+          <w:lang w:val="en-GB"/>
+        </w:rPr>
+        <w:t>Customer selects OK.</w:t>
+      </w:r>
+    </w:p>
+    <w:p>
+      <w:pPr>
+        <w:spacing w:before="0" w:after="0"/>
+        <w:ind w:left="1293"/>
+        <w:jc w:val="left"/>
+        <w:rPr>
+          <w:lang w:val="en-GB"/>
+        </w:rPr>
+      </w:pPr>
+      <w:r>
+        <w:rPr>
+          <w:lang w:val="en-GB"/>
+        </w:rPr>
+        <w:t>&lt;Returns to Step 3 in Main Flow&gt;</w:t>
+      </w:r>
+    </w:p>
+    <w:p>
+      <w:pPr>
+        <w:spacing w:before="0" w:after="0"/>
+        <w:ind w:left="1293"/>
+        <w:jc w:val="left"/>
+        <w:rPr>
+          <w:lang w:val="en-GB"/>
+        </w:rPr>
+      </w:pPr>
+    </w:p>
+    <w:p>
+      <w:pPr>
+        <w:ind w:left="576"/>
+        <w:rPr>
+          <w:b/>
+        </w:rPr>
+      </w:pPr>
+      <w:r>
+        <w:rPr>
+          <w:b/>
+        </w:rPr>
+        <w:t>Exceptional flow</w:t>
+      </w:r>
+    </w:p>
+    <w:p>
+      <w:pPr>
+        <w:pStyle w:val="A"/>
+        <w:numPr>
+          <w:ilvl w:val="0"/>
+          <w:numId w:val="0"/>
+        </w:numPr>
+        <w:ind w:left="933" w:hanging="357"/>
+      </w:pPr>
+      <w:r>
+        <w:t>E</w:t>
+      </w:r>
+      <w:proofErr w:type="gramStart"/>
+      <w:r>
+        <w:t>1 :</w:t>
+      </w:r>
+      <w:proofErr w:type="gramEnd"/>
+      <w:r>
+        <w:t xml:space="preserve"> Payment Processor cannot be reached (e.g. Server down)</w:t>
+      </w:r>
+    </w:p>
+    <w:p>
+      <w:pPr>
+        <w:numPr>
+          <w:ilvl w:val="0"/>
+          <w:numId w:val="36"/>
+        </w:numPr>
+        <w:spacing w:before="0" w:after="0"/>
+        <w:jc w:val="left"/>
+      </w:pPr>
+      <w:r>
+        <w:rPr>
+          <w:lang w:val="en-GB"/>
+        </w:rPr>
+        <w:t>System displays message “Cannot process your payment. Please try again later.”</w:t>
+      </w:r>
+    </w:p>
+    <w:p>
+      <w:pPr>
+        <w:spacing w:before="0" w:after="0"/>
+        <w:ind w:left="1293"/>
+        <w:jc w:val="left"/>
+      </w:pPr>
+      <w:r>
+        <w:t>&lt;Returns to Step 5 in Main Flow&gt;</w:t>
+      </w:r>
+    </w:p>
+    <w:p>
+      <w:pPr>
+        <w:spacing w:before="0" w:after="0"/>
+        <w:ind w:left="1293"/>
+        <w:jc w:val="left"/>
+        <w:rPr>
+          <w:lang w:val="en-GB"/>
+        </w:rPr>
+      </w:pPr>
+    </w:p>
+    <w:p>
+      <w:pPr>
+        <w:ind w:left="576"/>
+        <w:rPr>
+          <w:b/>
+        </w:rPr>
+      </w:pPr>
+      <w:r>
+        <w:rPr>
+          <w:b/>
+        </w:rPr>
+        <w:t>Termination</w:t>
+      </w:r>
+    </w:p>
+    <w:p>
+      <w:pPr>
+        <w:ind w:left="576"/>
+        <w:rPr>
+          <w:lang w:val="en-GB"/>
+        </w:rPr>
+      </w:pPr>
+      <w:r>
+        <w:rPr>
+          <w:lang w:val="en-GB"/>
+        </w:rPr>
+        <w:t>When the Customer logs out or is logged out by the System, this Use Case Ends.</w:t>
+      </w:r>
+    </w:p>
+    <w:p>
+      <w:pPr>
+        <w:ind w:left="576"/>
+        <w:rPr>
+          <w:b/>
+        </w:rPr>
+      </w:pPr>
+    </w:p>
+    <w:p>
+      <w:pPr>
+        <w:ind w:left="576"/>
+        <w:rPr>
+          <w:b/>
+        </w:rPr>
+      </w:pPr>
+      <w:r>
+        <w:rPr>
+          <w:b/>
+        </w:rPr>
+        <w:t>Post condition</w:t>
+      </w:r>
+    </w:p>
+    <w:p>
+      <w:pPr>
+        <w:ind w:left="576"/>
+      </w:pPr>
+      <w:r>
+        <w:t>The System returns to the Main Page and waits for input.</w:t>
+      </w:r>
+    </w:p>
+    <w:p>
+      <w:pPr>
+        <w:ind w:left="576"/>
+      </w:pPr>
+    </w:p>
+    <w:p>
+      <w:pPr>
+        <w:spacing w:before="0" w:after="0"/>
+        <w:ind w:left="1293"/>
+        <w:jc w:val="left"/>
+        <w:rPr>
+          <w:lang w:val="en-GB"/>
+        </w:rPr>
+      </w:pPr>
+    </w:p>
+    <w:p>
+      <w:pPr>
+        <w:spacing w:before="0" w:after="0"/>
+        <w:ind w:left="1293"/>
+        <w:jc w:val="left"/>
+        <w:rPr>
+          <w:lang w:val="en-GB"/>
+        </w:rPr>
+      </w:pPr>
+    </w:p>
+    <w:p>
+      <w:pPr>
+        <w:spacing w:before="0" w:after="0"/>
         <w:ind w:left="1296"/>
-      </w:pPr>
-      <w:r>
-        <w:t>The &lt;Actor&gt; ………….</w:t>
-      </w:r>
-    </w:p>
-    <w:p>
-      <w:pPr>
-        <w:pStyle w:val="A"/>
-        <w:numPr>
-          <w:ilvl w:val="0"/>
-          <w:numId w:val="28"/>
-        </w:numPr>
-        <w:ind w:left="1296"/>
-      </w:pPr>
-      <w:r>
-        <w:t>The use case continues at position 4 of the main flow</w:t>
-      </w:r>
-    </w:p>
-    <w:p>
-      <w:pPr>
-        <w:pStyle w:val="A"/>
-        <w:numPr>
-          <w:ilvl w:val="0"/>
-          <w:numId w:val="0"/>
-        </w:numPr>
-        <w:ind w:left="936"/>
-      </w:pPr>
-    </w:p>
-    <w:p>
-      <w:pPr>
-        <w:ind w:left="576"/>
-        <w:rPr>
-          <w:b/>
-        </w:rPr>
-      </w:pPr>
-      <w:r>
-        <w:rPr>
-          <w:b/>
-        </w:rPr>
-        <w:t>Termination</w:t>
-      </w:r>
-    </w:p>
-    <w:p>
-      <w:pPr>
-        <w:ind w:left="576"/>
-        <w:rPr>
-          <w:lang w:val="en-GB"/>
-        </w:rPr>
-      </w:pPr>
-      <w:r>
-        <w:rPr>
-          <w:lang w:val="en-GB"/>
-        </w:rPr>
-        <w:t>The system presents the next ……….</w:t>
-      </w:r>
-    </w:p>
-    <w:p>
-      <w:pPr>
-        <w:ind w:left="576"/>
-        <w:rPr>
-          <w:b/>
-        </w:rPr>
-      </w:pPr>
-    </w:p>
-    <w:p>
-      <w:pPr>
-        <w:ind w:left="576"/>
-        <w:rPr>
-          <w:b/>
-        </w:rPr>
-      </w:pPr>
-      <w:r>
-        <w:rPr>
-          <w:b/>
-        </w:rPr>
-        <w:t>Post condition</w:t>
-      </w:r>
-    </w:p>
-    <w:p>
-      <w:pPr>
-        <w:ind w:left="576"/>
-      </w:pPr>
-      <w:r>
-        <w:t>The system goes into a wait state</w:t>
-      </w:r>
-    </w:p>
-    <w:p>
-      <w:pPr>
-        <w:ind w:left="576"/>
+        <w:jc w:val="left"/>
+        <w:rPr>
+          <w:lang w:val="en-GB"/>
+        </w:rPr>
+      </w:pPr>
+    </w:p>
+    <w:p>
+      <w:pPr>
+        <w:rPr>
+          <w:lang w:val="en-GB"/>
+        </w:rPr>
+      </w:pPr>
+    </w:p>
+    <w:p>
+      <w:pPr>
         <w:rPr>
           <w:lang w:val="en-IE"/>
         </w:rPr>
       </w:pPr>
-    </w:p>
-    <w:p>
-      <w:pPr>
-        <w:rPr>
-          <w:b/>
-          <w:lang w:val="en-IE"/>
-        </w:rPr>
-      </w:pPr>
-      <w:r>
-        <w:rPr>
-          <w:b/>
-          <w:lang w:val="en-IE"/>
-        </w:rPr>
-        <w:t>List further functional requirements here</w:t>
-      </w:r>
-      <w:r>
-        <w:rPr>
-          <w:b/>
-          <w:lang w:val="en-IE"/>
-        </w:rPr>
-        <w:t>,</w:t>
-      </w:r>
-      <w:r>
-        <w:rPr>
-          <w:b/>
-          <w:lang w:val="en-IE"/>
-        </w:rPr>
-        <w:t xml:space="preserve"> </w:t>
-      </w:r>
-      <w:r>
-        <w:rPr>
-          <w:b/>
-          <w:lang w:val="en-IE"/>
-        </w:rPr>
-        <w:t>u</w:t>
-      </w:r>
-      <w:r>
-        <w:rPr>
-          <w:b/>
-          <w:lang w:val="en-IE"/>
-        </w:rPr>
-        <w:t>sing the same structure as for Requirements 1 &amp; 2.</w:t>
-      </w:r>
-      <w:r>
-        <w:rPr>
-          <w:b/>
-          <w:lang w:val="en-IE"/>
-        </w:rPr>
-        <w:t xml:space="preserve"> Most systems would have at least five main requirements.</w:t>
-      </w:r>
     </w:p>
     <w:p/>
     <w:sectPr>
@@ -2746,7 +4784,7 @@
               <w:bCs/>
               <w:noProof/>
             </w:rPr>
-            <w:t>4</w:t>
+            <w:t>8</w:t>
           </w:r>
           <w:r>
             <w:rPr>
@@ -3139,6 +5177,98 @@
     </w:lvl>
   </w:abstractNum>
   <w:abstractNum w:abstractNumId="2" w15:restartNumberingAfterBreak="0">
+    <w:nsid w:val="05293430"/>
+    <w:multiLevelType w:val="hybridMultilevel"/>
+    <w:tmpl w:val="2A0A39E6"/>
+    <w:lvl w:ilvl="0" w:tplc="F922179A">
+      <w:start w:val="5"/>
+      <w:numFmt w:val="decimal"/>
+      <w:lvlText w:val="%1."/>
+      <w:lvlJc w:val="left"/>
+      <w:pPr>
+        <w:tabs>
+          <w:tab w:val="num" w:pos="1293"/>
+        </w:tabs>
+        <w:ind w:left="1293" w:hanging="360"/>
+      </w:pPr>
+      <w:rPr>
+        <w:rFonts w:hint="default"/>
+      </w:rPr>
+    </w:lvl>
+    <w:lvl w:ilvl="1" w:tplc="04090019" w:tentative="1">
+      <w:start w:val="1"/>
+      <w:numFmt w:val="lowerLetter"/>
+      <w:lvlText w:val="%2."/>
+      <w:lvlJc w:val="left"/>
+      <w:pPr>
+        <w:ind w:left="1440" w:hanging="360"/>
+      </w:pPr>
+    </w:lvl>
+    <w:lvl w:ilvl="2" w:tplc="0409001B" w:tentative="1">
+      <w:start w:val="1"/>
+      <w:numFmt w:val="lowerRoman"/>
+      <w:lvlText w:val="%3."/>
+      <w:lvlJc w:val="right"/>
+      <w:pPr>
+        <w:ind w:left="2160" w:hanging="180"/>
+      </w:pPr>
+    </w:lvl>
+    <w:lvl w:ilvl="3" w:tplc="0409000F" w:tentative="1">
+      <w:start w:val="1"/>
+      <w:numFmt w:val="decimal"/>
+      <w:lvlText w:val="%4."/>
+      <w:lvlJc w:val="left"/>
+      <w:pPr>
+        <w:ind w:left="2880" w:hanging="360"/>
+      </w:pPr>
+    </w:lvl>
+    <w:lvl w:ilvl="4" w:tplc="04090019" w:tentative="1">
+      <w:start w:val="1"/>
+      <w:numFmt w:val="lowerLetter"/>
+      <w:lvlText w:val="%5."/>
+      <w:lvlJc w:val="left"/>
+      <w:pPr>
+        <w:ind w:left="3600" w:hanging="360"/>
+      </w:pPr>
+    </w:lvl>
+    <w:lvl w:ilvl="5" w:tplc="0409001B" w:tentative="1">
+      <w:start w:val="1"/>
+      <w:numFmt w:val="lowerRoman"/>
+      <w:lvlText w:val="%6."/>
+      <w:lvlJc w:val="right"/>
+      <w:pPr>
+        <w:ind w:left="4320" w:hanging="180"/>
+      </w:pPr>
+    </w:lvl>
+    <w:lvl w:ilvl="6" w:tplc="0409000F" w:tentative="1">
+      <w:start w:val="1"/>
+      <w:numFmt w:val="decimal"/>
+      <w:lvlText w:val="%7."/>
+      <w:lvlJc w:val="left"/>
+      <w:pPr>
+        <w:ind w:left="5040" w:hanging="360"/>
+      </w:pPr>
+    </w:lvl>
+    <w:lvl w:ilvl="7" w:tplc="04090019" w:tentative="1">
+      <w:start w:val="1"/>
+      <w:numFmt w:val="lowerLetter"/>
+      <w:lvlText w:val="%8."/>
+      <w:lvlJc w:val="left"/>
+      <w:pPr>
+        <w:ind w:left="5760" w:hanging="360"/>
+      </w:pPr>
+    </w:lvl>
+    <w:lvl w:ilvl="8" w:tplc="0409001B" w:tentative="1">
+      <w:start w:val="1"/>
+      <w:numFmt w:val="lowerRoman"/>
+      <w:lvlText w:val="%9."/>
+      <w:lvlJc w:val="right"/>
+      <w:pPr>
+        <w:ind w:left="6480" w:hanging="180"/>
+      </w:pPr>
+    </w:lvl>
+  </w:abstractNum>
+  <w:abstractNum w:abstractNumId="3" w15:restartNumberingAfterBreak="0">
     <w:nsid w:val="0798794F"/>
     <w:multiLevelType w:val="hybridMultilevel"/>
     <w:tmpl w:val="33BAD9B4"/>
@@ -3278,7 +5408,7 @@
       </w:rPr>
     </w:lvl>
   </w:abstractNum>
-  <w:abstractNum w:abstractNumId="3" w15:restartNumberingAfterBreak="0">
+  <w:abstractNum w:abstractNumId="4" w15:restartNumberingAfterBreak="0">
     <w:nsid w:val="0B0273D3"/>
     <w:multiLevelType w:val="multilevel"/>
     <w:tmpl w:val="8DACA946"/>
@@ -3427,7 +5557,7 @@
       </w:rPr>
     </w:lvl>
   </w:abstractNum>
-  <w:abstractNum w:abstractNumId="4" w15:restartNumberingAfterBreak="0">
+  <w:abstractNum w:abstractNumId="5" w15:restartNumberingAfterBreak="0">
     <w:nsid w:val="0ECB2D4F"/>
     <w:multiLevelType w:val="hybridMultilevel"/>
     <w:tmpl w:val="CD003210"/>
@@ -3540,7 +5670,7 @@
       </w:pPr>
     </w:lvl>
   </w:abstractNum>
-  <w:abstractNum w:abstractNumId="5" w15:restartNumberingAfterBreak="0">
+  <w:abstractNum w:abstractNumId="6" w15:restartNumberingAfterBreak="0">
     <w:nsid w:val="0EDF3A27"/>
     <w:multiLevelType w:val="hybridMultilevel"/>
     <w:tmpl w:val="7406AB58"/>
@@ -3680,7 +5810,7 @@
       </w:rPr>
     </w:lvl>
   </w:abstractNum>
-  <w:abstractNum w:abstractNumId="6" w15:restartNumberingAfterBreak="0">
+  <w:abstractNum w:abstractNumId="7" w15:restartNumberingAfterBreak="0">
     <w:nsid w:val="15C15207"/>
     <w:multiLevelType w:val="singleLevel"/>
     <w:tmpl w:val="04090001"/>
@@ -3700,7 +5830,7 @@
       </w:rPr>
     </w:lvl>
   </w:abstractNum>
-  <w:abstractNum w:abstractNumId="7" w15:restartNumberingAfterBreak="0">
+  <w:abstractNum w:abstractNumId="8" w15:restartNumberingAfterBreak="0">
     <w:nsid w:val="1E2520F3"/>
     <w:multiLevelType w:val="hybridMultilevel"/>
     <w:tmpl w:val="73A6191C"/>
@@ -3840,7 +5970,99 @@
       </w:rPr>
     </w:lvl>
   </w:abstractNum>
-  <w:abstractNum w:abstractNumId="8" w15:restartNumberingAfterBreak="0">
+  <w:abstractNum w:abstractNumId="9" w15:restartNumberingAfterBreak="0">
+    <w:nsid w:val="1FB8153C"/>
+    <w:multiLevelType w:val="hybridMultilevel"/>
+    <w:tmpl w:val="C0F4D878"/>
+    <w:lvl w:ilvl="0" w:tplc="342041E4">
+      <w:start w:val="1"/>
+      <w:numFmt w:val="decimal"/>
+      <w:lvlText w:val="%1."/>
+      <w:lvlJc w:val="left"/>
+      <w:pPr>
+        <w:tabs>
+          <w:tab w:val="num" w:pos="1296"/>
+        </w:tabs>
+        <w:ind w:left="1296" w:hanging="360"/>
+      </w:pPr>
+      <w:rPr>
+        <w:rFonts w:hint="default"/>
+      </w:rPr>
+    </w:lvl>
+    <w:lvl w:ilvl="1" w:tplc="04090019" w:tentative="1">
+      <w:start w:val="1"/>
+      <w:numFmt w:val="lowerLetter"/>
+      <w:lvlText w:val="%2."/>
+      <w:lvlJc w:val="left"/>
+      <w:pPr>
+        <w:ind w:left="1440" w:hanging="360"/>
+      </w:pPr>
+    </w:lvl>
+    <w:lvl w:ilvl="2" w:tplc="0409001B" w:tentative="1">
+      <w:start w:val="1"/>
+      <w:numFmt w:val="lowerRoman"/>
+      <w:lvlText w:val="%3."/>
+      <w:lvlJc w:val="right"/>
+      <w:pPr>
+        <w:ind w:left="2160" w:hanging="180"/>
+      </w:pPr>
+    </w:lvl>
+    <w:lvl w:ilvl="3" w:tplc="0409000F" w:tentative="1">
+      <w:start w:val="1"/>
+      <w:numFmt w:val="decimal"/>
+      <w:lvlText w:val="%4."/>
+      <w:lvlJc w:val="left"/>
+      <w:pPr>
+        <w:ind w:left="2880" w:hanging="360"/>
+      </w:pPr>
+    </w:lvl>
+    <w:lvl w:ilvl="4" w:tplc="04090019" w:tentative="1">
+      <w:start w:val="1"/>
+      <w:numFmt w:val="lowerLetter"/>
+      <w:lvlText w:val="%5."/>
+      <w:lvlJc w:val="left"/>
+      <w:pPr>
+        <w:ind w:left="3600" w:hanging="360"/>
+      </w:pPr>
+    </w:lvl>
+    <w:lvl w:ilvl="5" w:tplc="0409001B" w:tentative="1">
+      <w:start w:val="1"/>
+      <w:numFmt w:val="lowerRoman"/>
+      <w:lvlText w:val="%6."/>
+      <w:lvlJc w:val="right"/>
+      <w:pPr>
+        <w:ind w:left="4320" w:hanging="180"/>
+      </w:pPr>
+    </w:lvl>
+    <w:lvl w:ilvl="6" w:tplc="0409000F" w:tentative="1">
+      <w:start w:val="1"/>
+      <w:numFmt w:val="decimal"/>
+      <w:lvlText w:val="%7."/>
+      <w:lvlJc w:val="left"/>
+      <w:pPr>
+        <w:ind w:left="5040" w:hanging="360"/>
+      </w:pPr>
+    </w:lvl>
+    <w:lvl w:ilvl="7" w:tplc="04090019" w:tentative="1">
+      <w:start w:val="1"/>
+      <w:numFmt w:val="lowerLetter"/>
+      <w:lvlText w:val="%8."/>
+      <w:lvlJc w:val="left"/>
+      <w:pPr>
+        <w:ind w:left="5760" w:hanging="360"/>
+      </w:pPr>
+    </w:lvl>
+    <w:lvl w:ilvl="8" w:tplc="0409001B" w:tentative="1">
+      <w:start w:val="1"/>
+      <w:numFmt w:val="lowerRoman"/>
+      <w:lvlText w:val="%9."/>
+      <w:lvlJc w:val="right"/>
+      <w:pPr>
+        <w:ind w:left="6480" w:hanging="180"/>
+      </w:pPr>
+    </w:lvl>
+  </w:abstractNum>
+  <w:abstractNum w:abstractNumId="10" w15:restartNumberingAfterBreak="0">
     <w:nsid w:val="20C14AA3"/>
     <w:multiLevelType w:val="multilevel"/>
     <w:tmpl w:val="1A522418"/>
@@ -3989,7 +6211,7 @@
       </w:rPr>
     </w:lvl>
   </w:abstractNum>
-  <w:abstractNum w:abstractNumId="9" w15:restartNumberingAfterBreak="0">
+  <w:abstractNum w:abstractNumId="11" w15:restartNumberingAfterBreak="0">
     <w:nsid w:val="21265895"/>
     <w:multiLevelType w:val="hybridMultilevel"/>
     <w:tmpl w:val="20829568"/>
@@ -4102,7 +6324,99 @@
       </w:pPr>
     </w:lvl>
   </w:abstractNum>
-  <w:abstractNum w:abstractNumId="10" w15:restartNumberingAfterBreak="0">
+  <w:abstractNum w:abstractNumId="12" w15:restartNumberingAfterBreak="0">
+    <w:nsid w:val="232E5C70"/>
+    <w:multiLevelType w:val="hybridMultilevel"/>
+    <w:tmpl w:val="2A0A39E6"/>
+    <w:lvl w:ilvl="0" w:tplc="F922179A">
+      <w:start w:val="5"/>
+      <w:numFmt w:val="decimal"/>
+      <w:lvlText w:val="%1."/>
+      <w:lvlJc w:val="left"/>
+      <w:pPr>
+        <w:tabs>
+          <w:tab w:val="num" w:pos="1293"/>
+        </w:tabs>
+        <w:ind w:left="1293" w:hanging="360"/>
+      </w:pPr>
+      <w:rPr>
+        <w:rFonts w:hint="default"/>
+      </w:rPr>
+    </w:lvl>
+    <w:lvl w:ilvl="1" w:tplc="04090019" w:tentative="1">
+      <w:start w:val="1"/>
+      <w:numFmt w:val="lowerLetter"/>
+      <w:lvlText w:val="%2."/>
+      <w:lvlJc w:val="left"/>
+      <w:pPr>
+        <w:ind w:left="1440" w:hanging="360"/>
+      </w:pPr>
+    </w:lvl>
+    <w:lvl w:ilvl="2" w:tplc="0409001B" w:tentative="1">
+      <w:start w:val="1"/>
+      <w:numFmt w:val="lowerRoman"/>
+      <w:lvlText w:val="%3."/>
+      <w:lvlJc w:val="right"/>
+      <w:pPr>
+        <w:ind w:left="2160" w:hanging="180"/>
+      </w:pPr>
+    </w:lvl>
+    <w:lvl w:ilvl="3" w:tplc="0409000F" w:tentative="1">
+      <w:start w:val="1"/>
+      <w:numFmt w:val="decimal"/>
+      <w:lvlText w:val="%4."/>
+      <w:lvlJc w:val="left"/>
+      <w:pPr>
+        <w:ind w:left="2880" w:hanging="360"/>
+      </w:pPr>
+    </w:lvl>
+    <w:lvl w:ilvl="4" w:tplc="04090019" w:tentative="1">
+      <w:start w:val="1"/>
+      <w:numFmt w:val="lowerLetter"/>
+      <w:lvlText w:val="%5."/>
+      <w:lvlJc w:val="left"/>
+      <w:pPr>
+        <w:ind w:left="3600" w:hanging="360"/>
+      </w:pPr>
+    </w:lvl>
+    <w:lvl w:ilvl="5" w:tplc="0409001B" w:tentative="1">
+      <w:start w:val="1"/>
+      <w:numFmt w:val="lowerRoman"/>
+      <w:lvlText w:val="%6."/>
+      <w:lvlJc w:val="right"/>
+      <w:pPr>
+        <w:ind w:left="4320" w:hanging="180"/>
+      </w:pPr>
+    </w:lvl>
+    <w:lvl w:ilvl="6" w:tplc="0409000F" w:tentative="1">
+      <w:start w:val="1"/>
+      <w:numFmt w:val="decimal"/>
+      <w:lvlText w:val="%7."/>
+      <w:lvlJc w:val="left"/>
+      <w:pPr>
+        <w:ind w:left="5040" w:hanging="360"/>
+      </w:pPr>
+    </w:lvl>
+    <w:lvl w:ilvl="7" w:tplc="04090019" w:tentative="1">
+      <w:start w:val="1"/>
+      <w:numFmt w:val="lowerLetter"/>
+      <w:lvlText w:val="%8."/>
+      <w:lvlJc w:val="left"/>
+      <w:pPr>
+        <w:ind w:left="5760" w:hanging="360"/>
+      </w:pPr>
+    </w:lvl>
+    <w:lvl w:ilvl="8" w:tplc="0409001B" w:tentative="1">
+      <w:start w:val="1"/>
+      <w:numFmt w:val="lowerRoman"/>
+      <w:lvlText w:val="%9."/>
+      <w:lvlJc w:val="right"/>
+      <w:pPr>
+        <w:ind w:left="6480" w:hanging="180"/>
+      </w:pPr>
+    </w:lvl>
+  </w:abstractNum>
+  <w:abstractNum w:abstractNumId="13" w15:restartNumberingAfterBreak="0">
     <w:nsid w:val="2C2250B4"/>
     <w:multiLevelType w:val="hybridMultilevel"/>
     <w:tmpl w:val="7FC6664C"/>
@@ -4242,7 +6556,7 @@
       </w:rPr>
     </w:lvl>
   </w:abstractNum>
-  <w:abstractNum w:abstractNumId="11" w15:restartNumberingAfterBreak="0">
+  <w:abstractNum w:abstractNumId="14" w15:restartNumberingAfterBreak="0">
     <w:nsid w:val="2F7A0F1A"/>
     <w:multiLevelType w:val="multilevel"/>
     <w:tmpl w:val="08783CDC"/>
@@ -4391,7 +6705,7 @@
       </w:rPr>
     </w:lvl>
   </w:abstractNum>
-  <w:abstractNum w:abstractNumId="12" w15:restartNumberingAfterBreak="0">
+  <w:abstractNum w:abstractNumId="15" w15:restartNumberingAfterBreak="0">
     <w:nsid w:val="2F9E722A"/>
     <w:multiLevelType w:val="hybridMultilevel"/>
     <w:tmpl w:val="279036DA"/>
@@ -4504,7 +6818,7 @@
       </w:pPr>
     </w:lvl>
   </w:abstractNum>
-  <w:abstractNum w:abstractNumId="13" w15:restartNumberingAfterBreak="0">
+  <w:abstractNum w:abstractNumId="16" w15:restartNumberingAfterBreak="0">
     <w:nsid w:val="35C50AC4"/>
     <w:multiLevelType w:val="multilevel"/>
     <w:tmpl w:val="6D56DBC0"/>
@@ -4617,7 +6931,283 @@
       </w:pPr>
     </w:lvl>
   </w:abstractNum>
-  <w:abstractNum w:abstractNumId="14" w15:restartNumberingAfterBreak="0">
+  <w:abstractNum w:abstractNumId="17" w15:restartNumberingAfterBreak="0">
+    <w:nsid w:val="3E2F53B6"/>
+    <w:multiLevelType w:val="hybridMultilevel"/>
+    <w:tmpl w:val="5A6444EC"/>
+    <w:lvl w:ilvl="0" w:tplc="86BAEF6E">
+      <w:start w:val="7"/>
+      <w:numFmt w:val="decimal"/>
+      <w:lvlText w:val="%1."/>
+      <w:lvlJc w:val="left"/>
+      <w:pPr>
+        <w:tabs>
+          <w:tab w:val="num" w:pos="1293"/>
+        </w:tabs>
+        <w:ind w:left="1293" w:hanging="360"/>
+      </w:pPr>
+      <w:rPr>
+        <w:rFonts w:hint="default"/>
+      </w:rPr>
+    </w:lvl>
+    <w:lvl w:ilvl="1" w:tplc="04090019" w:tentative="1">
+      <w:start w:val="1"/>
+      <w:numFmt w:val="lowerLetter"/>
+      <w:lvlText w:val="%2."/>
+      <w:lvlJc w:val="left"/>
+      <w:pPr>
+        <w:ind w:left="1440" w:hanging="360"/>
+      </w:pPr>
+    </w:lvl>
+    <w:lvl w:ilvl="2" w:tplc="0409001B" w:tentative="1">
+      <w:start w:val="1"/>
+      <w:numFmt w:val="lowerRoman"/>
+      <w:lvlText w:val="%3."/>
+      <w:lvlJc w:val="right"/>
+      <w:pPr>
+        <w:ind w:left="2160" w:hanging="180"/>
+      </w:pPr>
+    </w:lvl>
+    <w:lvl w:ilvl="3" w:tplc="0409000F" w:tentative="1">
+      <w:start w:val="1"/>
+      <w:numFmt w:val="decimal"/>
+      <w:lvlText w:val="%4."/>
+      <w:lvlJc w:val="left"/>
+      <w:pPr>
+        <w:ind w:left="2880" w:hanging="360"/>
+      </w:pPr>
+    </w:lvl>
+    <w:lvl w:ilvl="4" w:tplc="04090019" w:tentative="1">
+      <w:start w:val="1"/>
+      <w:numFmt w:val="lowerLetter"/>
+      <w:lvlText w:val="%5."/>
+      <w:lvlJc w:val="left"/>
+      <w:pPr>
+        <w:ind w:left="3600" w:hanging="360"/>
+      </w:pPr>
+    </w:lvl>
+    <w:lvl w:ilvl="5" w:tplc="0409001B" w:tentative="1">
+      <w:start w:val="1"/>
+      <w:numFmt w:val="lowerRoman"/>
+      <w:lvlText w:val="%6."/>
+      <w:lvlJc w:val="right"/>
+      <w:pPr>
+        <w:ind w:left="4320" w:hanging="180"/>
+      </w:pPr>
+    </w:lvl>
+    <w:lvl w:ilvl="6" w:tplc="0409000F" w:tentative="1">
+      <w:start w:val="1"/>
+      <w:numFmt w:val="decimal"/>
+      <w:lvlText w:val="%7."/>
+      <w:lvlJc w:val="left"/>
+      <w:pPr>
+        <w:ind w:left="5040" w:hanging="360"/>
+      </w:pPr>
+    </w:lvl>
+    <w:lvl w:ilvl="7" w:tplc="04090019" w:tentative="1">
+      <w:start w:val="1"/>
+      <w:numFmt w:val="lowerLetter"/>
+      <w:lvlText w:val="%8."/>
+      <w:lvlJc w:val="left"/>
+      <w:pPr>
+        <w:ind w:left="5760" w:hanging="360"/>
+      </w:pPr>
+    </w:lvl>
+    <w:lvl w:ilvl="8" w:tplc="0409001B" w:tentative="1">
+      <w:start w:val="1"/>
+      <w:numFmt w:val="lowerRoman"/>
+      <w:lvlText w:val="%9."/>
+      <w:lvlJc w:val="right"/>
+      <w:pPr>
+        <w:ind w:left="6480" w:hanging="180"/>
+      </w:pPr>
+    </w:lvl>
+  </w:abstractNum>
+  <w:abstractNum w:abstractNumId="18" w15:restartNumberingAfterBreak="0">
+    <w:nsid w:val="3E771955"/>
+    <w:multiLevelType w:val="hybridMultilevel"/>
+    <w:tmpl w:val="012674B2"/>
+    <w:lvl w:ilvl="0" w:tplc="04C8D928">
+      <w:start w:val="5"/>
+      <w:numFmt w:val="decimal"/>
+      <w:lvlText w:val="%1."/>
+      <w:lvlJc w:val="left"/>
+      <w:pPr>
+        <w:tabs>
+          <w:tab w:val="num" w:pos="1293"/>
+        </w:tabs>
+        <w:ind w:left="1293" w:hanging="360"/>
+      </w:pPr>
+      <w:rPr>
+        <w:rFonts w:hint="default"/>
+      </w:rPr>
+    </w:lvl>
+    <w:lvl w:ilvl="1" w:tplc="04090019" w:tentative="1">
+      <w:start w:val="1"/>
+      <w:numFmt w:val="lowerLetter"/>
+      <w:lvlText w:val="%2."/>
+      <w:lvlJc w:val="left"/>
+      <w:pPr>
+        <w:ind w:left="1440" w:hanging="360"/>
+      </w:pPr>
+    </w:lvl>
+    <w:lvl w:ilvl="2" w:tplc="0409001B" w:tentative="1">
+      <w:start w:val="1"/>
+      <w:numFmt w:val="lowerRoman"/>
+      <w:lvlText w:val="%3."/>
+      <w:lvlJc w:val="right"/>
+      <w:pPr>
+        <w:ind w:left="2160" w:hanging="180"/>
+      </w:pPr>
+    </w:lvl>
+    <w:lvl w:ilvl="3" w:tplc="0409000F" w:tentative="1">
+      <w:start w:val="1"/>
+      <w:numFmt w:val="decimal"/>
+      <w:lvlText w:val="%4."/>
+      <w:lvlJc w:val="left"/>
+      <w:pPr>
+        <w:ind w:left="2880" w:hanging="360"/>
+      </w:pPr>
+    </w:lvl>
+    <w:lvl w:ilvl="4" w:tplc="04090019" w:tentative="1">
+      <w:start w:val="1"/>
+      <w:numFmt w:val="lowerLetter"/>
+      <w:lvlText w:val="%5."/>
+      <w:lvlJc w:val="left"/>
+      <w:pPr>
+        <w:ind w:left="3600" w:hanging="360"/>
+      </w:pPr>
+    </w:lvl>
+    <w:lvl w:ilvl="5" w:tplc="0409001B" w:tentative="1">
+      <w:start w:val="1"/>
+      <w:numFmt w:val="lowerRoman"/>
+      <w:lvlText w:val="%6."/>
+      <w:lvlJc w:val="right"/>
+      <w:pPr>
+        <w:ind w:left="4320" w:hanging="180"/>
+      </w:pPr>
+    </w:lvl>
+    <w:lvl w:ilvl="6" w:tplc="0409000F" w:tentative="1">
+      <w:start w:val="1"/>
+      <w:numFmt w:val="decimal"/>
+      <w:lvlText w:val="%7."/>
+      <w:lvlJc w:val="left"/>
+      <w:pPr>
+        <w:ind w:left="5040" w:hanging="360"/>
+      </w:pPr>
+    </w:lvl>
+    <w:lvl w:ilvl="7" w:tplc="04090019" w:tentative="1">
+      <w:start w:val="1"/>
+      <w:numFmt w:val="lowerLetter"/>
+      <w:lvlText w:val="%8."/>
+      <w:lvlJc w:val="left"/>
+      <w:pPr>
+        <w:ind w:left="5760" w:hanging="360"/>
+      </w:pPr>
+    </w:lvl>
+    <w:lvl w:ilvl="8" w:tplc="0409001B" w:tentative="1">
+      <w:start w:val="1"/>
+      <w:numFmt w:val="lowerRoman"/>
+      <w:lvlText w:val="%9."/>
+      <w:lvlJc w:val="right"/>
+      <w:pPr>
+        <w:ind w:left="6480" w:hanging="180"/>
+      </w:pPr>
+    </w:lvl>
+  </w:abstractNum>
+  <w:abstractNum w:abstractNumId="19" w15:restartNumberingAfterBreak="0">
+    <w:nsid w:val="3E97730F"/>
+    <w:multiLevelType w:val="hybridMultilevel"/>
+    <w:tmpl w:val="4D6C7598"/>
+    <w:lvl w:ilvl="0" w:tplc="F10600CA">
+      <w:start w:val="1"/>
+      <w:numFmt w:val="decimal"/>
+      <w:lvlText w:val="%1."/>
+      <w:lvlJc w:val="left"/>
+      <w:pPr>
+        <w:tabs>
+          <w:tab w:val="num" w:pos="1296"/>
+        </w:tabs>
+        <w:ind w:left="1296" w:hanging="360"/>
+      </w:pPr>
+      <w:rPr>
+        <w:rFonts w:hint="default"/>
+      </w:rPr>
+    </w:lvl>
+    <w:lvl w:ilvl="1" w:tplc="04090019" w:tentative="1">
+      <w:start w:val="1"/>
+      <w:numFmt w:val="lowerLetter"/>
+      <w:lvlText w:val="%2."/>
+      <w:lvlJc w:val="left"/>
+      <w:pPr>
+        <w:ind w:left="2016" w:hanging="360"/>
+      </w:pPr>
+    </w:lvl>
+    <w:lvl w:ilvl="2" w:tplc="0409001B" w:tentative="1">
+      <w:start w:val="1"/>
+      <w:numFmt w:val="lowerRoman"/>
+      <w:lvlText w:val="%3."/>
+      <w:lvlJc w:val="right"/>
+      <w:pPr>
+        <w:ind w:left="2736" w:hanging="180"/>
+      </w:pPr>
+    </w:lvl>
+    <w:lvl w:ilvl="3" w:tplc="0409000F" w:tentative="1">
+      <w:start w:val="1"/>
+      <w:numFmt w:val="decimal"/>
+      <w:lvlText w:val="%4."/>
+      <w:lvlJc w:val="left"/>
+      <w:pPr>
+        <w:ind w:left="3456" w:hanging="360"/>
+      </w:pPr>
+    </w:lvl>
+    <w:lvl w:ilvl="4" w:tplc="04090019" w:tentative="1">
+      <w:start w:val="1"/>
+      <w:numFmt w:val="lowerLetter"/>
+      <w:lvlText w:val="%5."/>
+      <w:lvlJc w:val="left"/>
+      <w:pPr>
+        <w:ind w:left="4176" w:hanging="360"/>
+      </w:pPr>
+    </w:lvl>
+    <w:lvl w:ilvl="5" w:tplc="0409001B" w:tentative="1">
+      <w:start w:val="1"/>
+      <w:numFmt w:val="lowerRoman"/>
+      <w:lvlText w:val="%6."/>
+      <w:lvlJc w:val="right"/>
+      <w:pPr>
+        <w:ind w:left="4896" w:hanging="180"/>
+      </w:pPr>
+    </w:lvl>
+    <w:lvl w:ilvl="6" w:tplc="0409000F" w:tentative="1">
+      <w:start w:val="1"/>
+      <w:numFmt w:val="decimal"/>
+      <w:lvlText w:val="%7."/>
+      <w:lvlJc w:val="left"/>
+      <w:pPr>
+        <w:ind w:left="5616" w:hanging="360"/>
+      </w:pPr>
+    </w:lvl>
+    <w:lvl w:ilvl="7" w:tplc="04090019" w:tentative="1">
+      <w:start w:val="1"/>
+      <w:numFmt w:val="lowerLetter"/>
+      <w:lvlText w:val="%8."/>
+      <w:lvlJc w:val="left"/>
+      <w:pPr>
+        <w:ind w:left="6336" w:hanging="360"/>
+      </w:pPr>
+    </w:lvl>
+    <w:lvl w:ilvl="8" w:tplc="0409001B" w:tentative="1">
+      <w:start w:val="1"/>
+      <w:numFmt w:val="lowerRoman"/>
+      <w:lvlText w:val="%9."/>
+      <w:lvlJc w:val="right"/>
+      <w:pPr>
+        <w:ind w:left="7056" w:hanging="180"/>
+      </w:pPr>
+    </w:lvl>
+  </w:abstractNum>
+  <w:abstractNum w:abstractNumId="20" w15:restartNumberingAfterBreak="0">
     <w:nsid w:val="4306772B"/>
     <w:multiLevelType w:val="hybridMultilevel"/>
     <w:tmpl w:val="E18671BE"/>
@@ -4757,7 +7347,7 @@
       </w:rPr>
     </w:lvl>
   </w:abstractNum>
-  <w:abstractNum w:abstractNumId="15" w15:restartNumberingAfterBreak="0">
+  <w:abstractNum w:abstractNumId="21" w15:restartNumberingAfterBreak="0">
     <w:nsid w:val="447C7F08"/>
     <w:multiLevelType w:val="hybridMultilevel"/>
     <w:tmpl w:val="3072FD5E"/>
@@ -4849,7 +7439,7 @@
       </w:pPr>
     </w:lvl>
   </w:abstractNum>
-  <w:abstractNum w:abstractNumId="16" w15:restartNumberingAfterBreak="0">
+  <w:abstractNum w:abstractNumId="22" w15:restartNumberingAfterBreak="0">
     <w:nsid w:val="49224F5E"/>
     <w:multiLevelType w:val="hybridMultilevel"/>
     <w:tmpl w:val="3EF25212"/>
@@ -4966,7 +7556,7 @@
       </w:pPr>
     </w:lvl>
   </w:abstractNum>
-  <w:abstractNum w:abstractNumId="17" w15:restartNumberingAfterBreak="0">
+  <w:abstractNum w:abstractNumId="23" w15:restartNumberingAfterBreak="0">
     <w:nsid w:val="4C7A3422"/>
     <w:multiLevelType w:val="hybridMultilevel"/>
     <w:tmpl w:val="78F25912"/>
@@ -5106,7 +7696,99 @@
       </w:rPr>
     </w:lvl>
   </w:abstractNum>
-  <w:abstractNum w:abstractNumId="18" w15:restartNumberingAfterBreak="0">
+  <w:abstractNum w:abstractNumId="24" w15:restartNumberingAfterBreak="0">
+    <w:nsid w:val="548D7242"/>
+    <w:multiLevelType w:val="hybridMultilevel"/>
+    <w:tmpl w:val="012674B2"/>
+    <w:lvl w:ilvl="0" w:tplc="04C8D928">
+      <w:start w:val="5"/>
+      <w:numFmt w:val="decimal"/>
+      <w:lvlText w:val="%1."/>
+      <w:lvlJc w:val="left"/>
+      <w:pPr>
+        <w:tabs>
+          <w:tab w:val="num" w:pos="1293"/>
+        </w:tabs>
+        <w:ind w:left="1293" w:hanging="360"/>
+      </w:pPr>
+      <w:rPr>
+        <w:rFonts w:hint="default"/>
+      </w:rPr>
+    </w:lvl>
+    <w:lvl w:ilvl="1" w:tplc="04090019" w:tentative="1">
+      <w:start w:val="1"/>
+      <w:numFmt w:val="lowerLetter"/>
+      <w:lvlText w:val="%2."/>
+      <w:lvlJc w:val="left"/>
+      <w:pPr>
+        <w:ind w:left="1440" w:hanging="360"/>
+      </w:pPr>
+    </w:lvl>
+    <w:lvl w:ilvl="2" w:tplc="0409001B" w:tentative="1">
+      <w:start w:val="1"/>
+      <w:numFmt w:val="lowerRoman"/>
+      <w:lvlText w:val="%3."/>
+      <w:lvlJc w:val="right"/>
+      <w:pPr>
+        <w:ind w:left="2160" w:hanging="180"/>
+      </w:pPr>
+    </w:lvl>
+    <w:lvl w:ilvl="3" w:tplc="0409000F" w:tentative="1">
+      <w:start w:val="1"/>
+      <w:numFmt w:val="decimal"/>
+      <w:lvlText w:val="%4."/>
+      <w:lvlJc w:val="left"/>
+      <w:pPr>
+        <w:ind w:left="2880" w:hanging="360"/>
+      </w:pPr>
+    </w:lvl>
+    <w:lvl w:ilvl="4" w:tplc="04090019" w:tentative="1">
+      <w:start w:val="1"/>
+      <w:numFmt w:val="lowerLetter"/>
+      <w:lvlText w:val="%5."/>
+      <w:lvlJc w:val="left"/>
+      <w:pPr>
+        <w:ind w:left="3600" w:hanging="360"/>
+      </w:pPr>
+    </w:lvl>
+    <w:lvl w:ilvl="5" w:tplc="0409001B" w:tentative="1">
+      <w:start w:val="1"/>
+      <w:numFmt w:val="lowerRoman"/>
+      <w:lvlText w:val="%6."/>
+      <w:lvlJc w:val="right"/>
+      <w:pPr>
+        <w:ind w:left="4320" w:hanging="180"/>
+      </w:pPr>
+    </w:lvl>
+    <w:lvl w:ilvl="6" w:tplc="0409000F" w:tentative="1">
+      <w:start w:val="1"/>
+      <w:numFmt w:val="decimal"/>
+      <w:lvlText w:val="%7."/>
+      <w:lvlJc w:val="left"/>
+      <w:pPr>
+        <w:ind w:left="5040" w:hanging="360"/>
+      </w:pPr>
+    </w:lvl>
+    <w:lvl w:ilvl="7" w:tplc="04090019" w:tentative="1">
+      <w:start w:val="1"/>
+      <w:numFmt w:val="lowerLetter"/>
+      <w:lvlText w:val="%8."/>
+      <w:lvlJc w:val="left"/>
+      <w:pPr>
+        <w:ind w:left="5760" w:hanging="360"/>
+      </w:pPr>
+    </w:lvl>
+    <w:lvl w:ilvl="8" w:tplc="0409001B" w:tentative="1">
+      <w:start w:val="1"/>
+      <w:numFmt w:val="lowerRoman"/>
+      <w:lvlText w:val="%9."/>
+      <w:lvlJc w:val="right"/>
+      <w:pPr>
+        <w:ind w:left="6480" w:hanging="180"/>
+      </w:pPr>
+    </w:lvl>
+  </w:abstractNum>
+  <w:abstractNum w:abstractNumId="25" w15:restartNumberingAfterBreak="0">
     <w:nsid w:val="56D57945"/>
     <w:multiLevelType w:val="hybridMultilevel"/>
     <w:tmpl w:val="389ADFE8"/>
@@ -5246,10 +7928,102 @@
       </w:rPr>
     </w:lvl>
   </w:abstractNum>
-  <w:abstractNum w:abstractNumId="19" w15:restartNumberingAfterBreak="0">
+  <w:abstractNum w:abstractNumId="26" w15:restartNumberingAfterBreak="0">
+    <w:nsid w:val="58370609"/>
+    <w:multiLevelType w:val="hybridMultilevel"/>
+    <w:tmpl w:val="8508F438"/>
+    <w:lvl w:ilvl="0" w:tplc="CC3496B8">
+      <w:start w:val="8"/>
+      <w:numFmt w:val="decimal"/>
+      <w:lvlText w:val="%1."/>
+      <w:lvlJc w:val="left"/>
+      <w:pPr>
+        <w:tabs>
+          <w:tab w:val="num" w:pos="1293"/>
+        </w:tabs>
+        <w:ind w:left="1293" w:hanging="360"/>
+      </w:pPr>
+      <w:rPr>
+        <w:rFonts w:hint="default"/>
+      </w:rPr>
+    </w:lvl>
+    <w:lvl w:ilvl="1" w:tplc="04090019" w:tentative="1">
+      <w:start w:val="1"/>
+      <w:numFmt w:val="lowerLetter"/>
+      <w:lvlText w:val="%2."/>
+      <w:lvlJc w:val="left"/>
+      <w:pPr>
+        <w:ind w:left="1440" w:hanging="360"/>
+      </w:pPr>
+    </w:lvl>
+    <w:lvl w:ilvl="2" w:tplc="0409001B" w:tentative="1">
+      <w:start w:val="1"/>
+      <w:numFmt w:val="lowerRoman"/>
+      <w:lvlText w:val="%3."/>
+      <w:lvlJc w:val="right"/>
+      <w:pPr>
+        <w:ind w:left="2160" w:hanging="180"/>
+      </w:pPr>
+    </w:lvl>
+    <w:lvl w:ilvl="3" w:tplc="0409000F" w:tentative="1">
+      <w:start w:val="1"/>
+      <w:numFmt w:val="decimal"/>
+      <w:lvlText w:val="%4."/>
+      <w:lvlJc w:val="left"/>
+      <w:pPr>
+        <w:ind w:left="2880" w:hanging="360"/>
+      </w:pPr>
+    </w:lvl>
+    <w:lvl w:ilvl="4" w:tplc="04090019" w:tentative="1">
+      <w:start w:val="1"/>
+      <w:numFmt w:val="lowerLetter"/>
+      <w:lvlText w:val="%5."/>
+      <w:lvlJc w:val="left"/>
+      <w:pPr>
+        <w:ind w:left="3600" w:hanging="360"/>
+      </w:pPr>
+    </w:lvl>
+    <w:lvl w:ilvl="5" w:tplc="0409001B" w:tentative="1">
+      <w:start w:val="1"/>
+      <w:numFmt w:val="lowerRoman"/>
+      <w:lvlText w:val="%6."/>
+      <w:lvlJc w:val="right"/>
+      <w:pPr>
+        <w:ind w:left="4320" w:hanging="180"/>
+      </w:pPr>
+    </w:lvl>
+    <w:lvl w:ilvl="6" w:tplc="0409000F" w:tentative="1">
+      <w:start w:val="1"/>
+      <w:numFmt w:val="decimal"/>
+      <w:lvlText w:val="%7."/>
+      <w:lvlJc w:val="left"/>
+      <w:pPr>
+        <w:ind w:left="5040" w:hanging="360"/>
+      </w:pPr>
+    </w:lvl>
+    <w:lvl w:ilvl="7" w:tplc="04090019" w:tentative="1">
+      <w:start w:val="1"/>
+      <w:numFmt w:val="lowerLetter"/>
+      <w:lvlText w:val="%8."/>
+      <w:lvlJc w:val="left"/>
+      <w:pPr>
+        <w:ind w:left="5760" w:hanging="360"/>
+      </w:pPr>
+    </w:lvl>
+    <w:lvl w:ilvl="8" w:tplc="0409001B" w:tentative="1">
+      <w:start w:val="1"/>
+      <w:numFmt w:val="lowerRoman"/>
+      <w:lvlText w:val="%9."/>
+      <w:lvlJc w:val="right"/>
+      <w:pPr>
+        <w:ind w:left="6480" w:hanging="180"/>
+      </w:pPr>
+    </w:lvl>
+  </w:abstractNum>
+  <w:abstractNum w:abstractNumId="27" w15:restartNumberingAfterBreak="0">
     <w:nsid w:val="620C30B6"/>
     <w:multiLevelType w:val="hybridMultilevel"/>
-    <w:tmpl w:val="C4489F6A"/>
+    <w:tmpl w:val="65AE53F4"/>
     <w:lvl w:ilvl="0" w:tplc="04090001">
       <w:start w:val="1"/>
       <w:numFmt w:val="bullet"/>
@@ -5359,7 +8133,7 @@
       </w:rPr>
     </w:lvl>
   </w:abstractNum>
-  <w:abstractNum w:abstractNumId="20" w15:restartNumberingAfterBreak="0">
+  <w:abstractNum w:abstractNumId="28" w15:restartNumberingAfterBreak="0">
     <w:nsid w:val="628140D8"/>
     <w:multiLevelType w:val="hybridMultilevel"/>
     <w:tmpl w:val="C27E0EDE"/>
@@ -5472,7 +8246,7 @@
       </w:rPr>
     </w:lvl>
   </w:abstractNum>
-  <w:abstractNum w:abstractNumId="21" w15:restartNumberingAfterBreak="0">
+  <w:abstractNum w:abstractNumId="29" w15:restartNumberingAfterBreak="0">
     <w:nsid w:val="634C35EB"/>
     <w:multiLevelType w:val="hybridMultilevel"/>
     <w:tmpl w:val="4D6C7598"/>
@@ -5564,7 +8338,99 @@
       </w:pPr>
     </w:lvl>
   </w:abstractNum>
-  <w:abstractNum w:abstractNumId="22" w15:restartNumberingAfterBreak="0">
+  <w:abstractNum w:abstractNumId="30" w15:restartNumberingAfterBreak="0">
+    <w:nsid w:val="694E20FF"/>
+    <w:multiLevelType w:val="hybridMultilevel"/>
+    <w:tmpl w:val="2A0A39E6"/>
+    <w:lvl w:ilvl="0" w:tplc="F922179A">
+      <w:start w:val="5"/>
+      <w:numFmt w:val="decimal"/>
+      <w:lvlText w:val="%1."/>
+      <w:lvlJc w:val="left"/>
+      <w:pPr>
+        <w:tabs>
+          <w:tab w:val="num" w:pos="1293"/>
+        </w:tabs>
+        <w:ind w:left="1293" w:hanging="360"/>
+      </w:pPr>
+      <w:rPr>
+        <w:rFonts w:hint="default"/>
+      </w:rPr>
+    </w:lvl>
+    <w:lvl w:ilvl="1" w:tplc="04090019" w:tentative="1">
+      <w:start w:val="1"/>
+      <w:numFmt w:val="lowerLetter"/>
+      <w:lvlText w:val="%2."/>
+      <w:lvlJc w:val="left"/>
+      <w:pPr>
+        <w:ind w:left="1440" w:hanging="360"/>
+      </w:pPr>
+    </w:lvl>
+    <w:lvl w:ilvl="2" w:tplc="0409001B" w:tentative="1">
+      <w:start w:val="1"/>
+      <w:numFmt w:val="lowerRoman"/>
+      <w:lvlText w:val="%3."/>
+      <w:lvlJc w:val="right"/>
+      <w:pPr>
+        <w:ind w:left="2160" w:hanging="180"/>
+      </w:pPr>
+    </w:lvl>
+    <w:lvl w:ilvl="3" w:tplc="0409000F" w:tentative="1">
+      <w:start w:val="1"/>
+      <w:numFmt w:val="decimal"/>
+      <w:lvlText w:val="%4."/>
+      <w:lvlJc w:val="left"/>
+      <w:pPr>
+        <w:ind w:left="2880" w:hanging="360"/>
+      </w:pPr>
+    </w:lvl>
+    <w:lvl w:ilvl="4" w:tplc="04090019" w:tentative="1">
+      <w:start w:val="1"/>
+      <w:numFmt w:val="lowerLetter"/>
+      <w:lvlText w:val="%5."/>
+      <w:lvlJc w:val="left"/>
+      <w:pPr>
+        <w:ind w:left="3600" w:hanging="360"/>
+      </w:pPr>
+    </w:lvl>
+    <w:lvl w:ilvl="5" w:tplc="0409001B" w:tentative="1">
+      <w:start w:val="1"/>
+      <w:numFmt w:val="lowerRoman"/>
+      <w:lvlText w:val="%6."/>
+      <w:lvlJc w:val="right"/>
+      <w:pPr>
+        <w:ind w:left="4320" w:hanging="180"/>
+      </w:pPr>
+    </w:lvl>
+    <w:lvl w:ilvl="6" w:tplc="0409000F" w:tentative="1">
+      <w:start w:val="1"/>
+      <w:numFmt w:val="decimal"/>
+      <w:lvlText w:val="%7."/>
+      <w:lvlJc w:val="left"/>
+      <w:pPr>
+        <w:ind w:left="5040" w:hanging="360"/>
+      </w:pPr>
+    </w:lvl>
+    <w:lvl w:ilvl="7" w:tplc="04090019" w:tentative="1">
+      <w:start w:val="1"/>
+      <w:numFmt w:val="lowerLetter"/>
+      <w:lvlText w:val="%8."/>
+      <w:lvlJc w:val="left"/>
+      <w:pPr>
+        <w:ind w:left="5760" w:hanging="360"/>
+      </w:pPr>
+    </w:lvl>
+    <w:lvl w:ilvl="8" w:tplc="0409001B" w:tentative="1">
+      <w:start w:val="1"/>
+      <w:numFmt w:val="lowerRoman"/>
+      <w:lvlText w:val="%9."/>
+      <w:lvlJc w:val="right"/>
+      <w:pPr>
+        <w:ind w:left="6480" w:hanging="180"/>
+      </w:pPr>
+    </w:lvl>
+  </w:abstractNum>
+  <w:abstractNum w:abstractNumId="31" w15:restartNumberingAfterBreak="0">
     <w:nsid w:val="6E2831B7"/>
     <w:multiLevelType w:val="hybridMultilevel"/>
     <w:tmpl w:val="F22AF908"/>
@@ -5704,7 +8570,7 @@
       </w:rPr>
     </w:lvl>
   </w:abstractNum>
-  <w:abstractNum w:abstractNumId="23" w15:restartNumberingAfterBreak="0">
+  <w:abstractNum w:abstractNumId="32" w15:restartNumberingAfterBreak="0">
     <w:nsid w:val="70054354"/>
     <w:multiLevelType w:val="multilevel"/>
     <w:tmpl w:val="6B306732"/>
@@ -5853,7 +8719,7 @@
       </w:rPr>
     </w:lvl>
   </w:abstractNum>
-  <w:abstractNum w:abstractNumId="24" w15:restartNumberingAfterBreak="0">
+  <w:abstractNum w:abstractNumId="33" w15:restartNumberingAfterBreak="0">
     <w:nsid w:val="71C73964"/>
     <w:multiLevelType w:val="multilevel"/>
     <w:tmpl w:val="3DF0B344"/>
@@ -6002,7 +8868,7 @@
       </w:rPr>
     </w:lvl>
   </w:abstractNum>
-  <w:abstractNum w:abstractNumId="25" w15:restartNumberingAfterBreak="0">
+  <w:abstractNum w:abstractNumId="34" w15:restartNumberingAfterBreak="0">
     <w:nsid w:val="73C634F4"/>
     <w:multiLevelType w:val="hybridMultilevel"/>
     <w:tmpl w:val="5BE6F5EC"/>
@@ -6142,7 +9008,7 @@
       </w:rPr>
     </w:lvl>
   </w:abstractNum>
-  <w:abstractNum w:abstractNumId="26" w15:restartNumberingAfterBreak="0">
+  <w:abstractNum w:abstractNumId="35" w15:restartNumberingAfterBreak="0">
     <w:nsid w:val="76BD0D76"/>
     <w:multiLevelType w:val="hybridMultilevel"/>
     <w:tmpl w:val="5A6444EC"/>
@@ -6241,82 +9107,109 @@
     <w:abstractNumId w:val="0"/>
   </w:num>
   <w:num w:numId="3">
-    <w:abstractNumId w:val="23"/>
+    <w:abstractNumId w:val="32"/>
   </w:num>
   <w:num w:numId="4">
+    <w:abstractNumId w:val="14"/>
+  </w:num>
+  <w:num w:numId="5">
+    <w:abstractNumId w:val="10"/>
+  </w:num>
+  <w:num w:numId="6">
+    <w:abstractNumId w:val="4"/>
+  </w:num>
+  <w:num w:numId="7">
+    <w:abstractNumId w:val="31"/>
+  </w:num>
+  <w:num w:numId="8">
+    <w:abstractNumId w:val="7"/>
+  </w:num>
+  <w:num w:numId="9">
+    <w:abstractNumId w:val="33"/>
+  </w:num>
+  <w:num w:numId="10">
+    <w:abstractNumId w:val="6"/>
+  </w:num>
+  <w:num w:numId="11">
+    <w:abstractNumId w:val="16"/>
+  </w:num>
+  <w:num w:numId="12">
+    <w:abstractNumId w:val="5"/>
+  </w:num>
+  <w:num w:numId="13">
+    <w:abstractNumId w:val="22"/>
+  </w:num>
+  <w:num w:numId="14">
     <w:abstractNumId w:val="11"/>
   </w:num>
-  <w:num w:numId="5">
+  <w:num w:numId="15">
+    <w:abstractNumId w:val="15"/>
+  </w:num>
+  <w:num w:numId="16">
     <w:abstractNumId w:val="8"/>
   </w:num>
-  <w:num w:numId="6">
+  <w:num w:numId="17">
     <w:abstractNumId w:val="3"/>
   </w:num>
-  <w:num w:numId="7">
-    <w:abstractNumId w:val="22"/>
-  </w:num>
-  <w:num w:numId="8">
-    <w:abstractNumId w:val="6"/>
-  </w:num>
-  <w:num w:numId="9">
-    <w:abstractNumId w:val="24"/>
-  </w:num>
-  <w:num w:numId="10">
-    <w:abstractNumId w:val="5"/>
-  </w:num>
-  <w:num w:numId="11">
-    <w:abstractNumId w:val="13"/>
-  </w:num>
-  <w:num w:numId="12">
-    <w:abstractNumId w:val="4"/>
-  </w:num>
-  <w:num w:numId="13">
-    <w:abstractNumId w:val="16"/>
-  </w:num>
-  <w:num w:numId="14">
-    <w:abstractNumId w:val="9"/>
-  </w:num>
-  <w:num w:numId="15">
-    <w:abstractNumId w:val="12"/>
-  </w:num>
-  <w:num w:numId="16">
-    <w:abstractNumId w:val="7"/>
-  </w:num>
-  <w:num w:numId="17">
-    <w:abstractNumId w:val="2"/>
-  </w:num>
   <w:num w:numId="18">
-    <w:abstractNumId w:val="25"/>
+    <w:abstractNumId w:val="34"/>
   </w:num>
   <w:num w:numId="19">
-    <w:abstractNumId w:val="10"/>
+    <w:abstractNumId w:val="13"/>
   </w:num>
   <w:num w:numId="20">
     <w:abstractNumId w:val="1"/>
   </w:num>
   <w:num w:numId="21">
+    <w:abstractNumId w:val="25"/>
+  </w:num>
+  <w:num w:numId="22">
+    <w:abstractNumId w:val="23"/>
+  </w:num>
+  <w:num w:numId="23">
+    <w:abstractNumId w:val="20"/>
+  </w:num>
+  <w:num w:numId="24">
+    <w:abstractNumId w:val="28"/>
+  </w:num>
+  <w:num w:numId="25">
+    <w:abstractNumId w:val="21"/>
+  </w:num>
+  <w:num w:numId="26">
+    <w:abstractNumId w:val="27"/>
+  </w:num>
+  <w:num w:numId="27">
+    <w:abstractNumId w:val="29"/>
+  </w:num>
+  <w:num w:numId="28">
+    <w:abstractNumId w:val="35"/>
+  </w:num>
+  <w:num w:numId="29">
     <w:abstractNumId w:val="18"/>
   </w:num>
-  <w:num w:numId="22">
+  <w:num w:numId="30">
+    <w:abstractNumId w:val="19"/>
+  </w:num>
+  <w:num w:numId="31">
     <w:abstractNumId w:val="17"/>
   </w:num>
-  <w:num w:numId="23">
-    <w:abstractNumId w:val="14"/>
+  <w:num w:numId="32">
+    <w:abstractNumId w:val="30"/>
   </w:num>
-  <w:num w:numId="24">
-    <w:abstractNumId w:val="20"/>
+  <w:num w:numId="33">
+    <w:abstractNumId w:val="2"/>
   </w:num>
-  <w:num w:numId="25">
-    <w:abstractNumId w:val="15"/>
+  <w:num w:numId="34">
+    <w:abstractNumId w:val="26"/>
   </w:num>
-  <w:num w:numId="26">
-    <w:abstractNumId w:val="19"/>
+  <w:num w:numId="35">
+    <w:abstractNumId w:val="12"/>
   </w:num>
-  <w:num w:numId="27">
-    <w:abstractNumId w:val="21"/>
+  <w:num w:numId="36">
+    <w:abstractNumId w:val="24"/>
   </w:num>
-  <w:num w:numId="28">
-    <w:abstractNumId w:val="26"/>
+  <w:num w:numId="37">
+    <w:abstractNumId w:val="9"/>
   </w:num>
 </w:numbering>
 </file>
@@ -7491,7 +10384,7 @@
 </file>
 
 <file path=customXml/itemProps2.xml><?xml version="1.0" encoding="utf-8"?>
-<ds:datastoreItem xmlns:ds="http://schemas.openxmlformats.org/officeDocument/2006/customXml" ds:itemID="{970870FF-CC64-47E3-A8CE-B25FC82BE050}">
+<ds:datastoreItem xmlns:ds="http://schemas.openxmlformats.org/officeDocument/2006/customXml" ds:itemID="{2CC0A156-80E3-43A4-B9F2-CD2CD8735637}">
   <ds:schemaRefs>
     <ds:schemaRef ds:uri="http://schemas.openxmlformats.org/officeDocument/2006/bibliography"/>
   </ds:schemaRefs>

</xml_diff>